<commit_message>
adding Burmester to 18
</commit_message>
<xml_diff>
--- a/Psalms/011.docx
+++ b/Psalms/011.docx
@@ -30,19 +30,21 @@
         <w:tblLook w:val="0420" w:firstRow="1" w:lastRow="0" w:firstColumn="0" w:lastColumn="0" w:noHBand="0" w:noVBand="1"/>
       </w:tblPr>
       <w:tblGrid>
-        <w:gridCol w:w="3649"/>
-        <w:gridCol w:w="3557"/>
-        <w:gridCol w:w="3633"/>
-        <w:gridCol w:w="3569"/>
-        <w:gridCol w:w="3604"/>
-        <w:gridCol w:w="3668"/>
-        <w:gridCol w:w="3668"/>
-        <w:gridCol w:w="3668"/>
+        <w:gridCol w:w="3086"/>
+        <w:gridCol w:w="3006"/>
+        <w:gridCol w:w="2252"/>
+        <w:gridCol w:w="2252"/>
+        <w:gridCol w:w="3070"/>
+        <w:gridCol w:w="3012"/>
+        <w:gridCol w:w="3047"/>
+        <w:gridCol w:w="3099"/>
+        <w:gridCol w:w="3099"/>
+        <w:gridCol w:w="3093"/>
       </w:tblGrid>
       <w:tr>
         <w:tc>
           <w:tcPr>
-            <w:tcW w:w="629" w:type="pct"/>
+            <w:tcW w:w="532" w:type="pct"/>
           </w:tcPr>
           <w:p>
             <w:r>
@@ -52,7 +54,7 @@
         </w:tc>
         <w:tc>
           <w:tcPr>
-            <w:tcW w:w="613" w:type="pct"/>
+            <w:tcW w:w="518" w:type="pct"/>
           </w:tcPr>
           <w:p>
             <w:r>
@@ -62,7 +64,27 @@
         </w:tc>
         <w:tc>
           <w:tcPr>
-            <w:tcW w:w="626" w:type="pct"/>
+            <w:tcW w:w="388" w:type="pct"/>
+          </w:tcPr>
+          <w:p>
+            <w:r>
+              <w:t>Burmester</w:t>
+            </w:r>
+          </w:p>
+        </w:tc>
+        <w:tc>
+          <w:tcPr>
+            <w:tcW w:w="388" w:type="pct"/>
+          </w:tcPr>
+          <w:p>
+            <w:r>
+              <w:t>Burmester-modernized</w:t>
+            </w:r>
+          </w:p>
+        </w:tc>
+        <w:tc>
+          <w:tcPr>
+            <w:tcW w:w="529" w:type="pct"/>
           </w:tcPr>
           <w:p>
             <w:r>
@@ -72,7 +94,7 @@
         </w:tc>
         <w:tc>
           <w:tcPr>
-            <w:tcW w:w="615" w:type="pct"/>
+            <w:tcW w:w="519" w:type="pct"/>
           </w:tcPr>
           <w:p>
             <w:r>
@@ -82,7 +104,7 @@
         </w:tc>
         <w:tc>
           <w:tcPr>
-            <w:tcW w:w="621" w:type="pct"/>
+            <w:tcW w:w="525" w:type="pct"/>
           </w:tcPr>
           <w:p>
             <w:r>
@@ -92,7 +114,7 @@
         </w:tc>
         <w:tc>
           <w:tcPr>
-            <w:tcW w:w="632" w:type="pct"/>
+            <w:tcW w:w="534" w:type="pct"/>
           </w:tcPr>
           <w:p>
             <w:r>
@@ -102,7 +124,7 @@
         </w:tc>
         <w:tc>
           <w:tcPr>
-            <w:tcW w:w="632" w:type="pct"/>
+            <w:tcW w:w="534" w:type="pct"/>
           </w:tcPr>
           <w:p>
             <w:r>
@@ -112,7 +134,7 @@
         </w:tc>
         <w:tc>
           <w:tcPr>
-            <w:tcW w:w="632" w:type="pct"/>
+            <w:tcW w:w="533" w:type="pct"/>
           </w:tcPr>
           <w:p>
             <w:r>
@@ -124,7 +146,7 @@
       <w:tr>
         <w:tc>
           <w:tcPr>
-            <w:tcW w:w="629" w:type="pct"/>
+            <w:tcW w:w="532" w:type="pct"/>
           </w:tcPr>
           <w:p>
             <w:pPr>
@@ -142,7 +164,7 @@
         </w:tc>
         <w:tc>
           <w:tcPr>
-            <w:tcW w:w="613" w:type="pct"/>
+            <w:tcW w:w="518" w:type="pct"/>
           </w:tcPr>
           <w:p>
             <w:pPr>
@@ -172,13 +194,25 @@
         </w:tc>
         <w:tc>
           <w:tcPr>
-            <w:tcW w:w="626" w:type="pct"/>
+            <w:tcW w:w="388" w:type="pct"/>
           </w:tcPr>
           <w:p/>
         </w:tc>
         <w:tc>
           <w:tcPr>
-            <w:tcW w:w="615" w:type="pct"/>
+            <w:tcW w:w="388" w:type="pct"/>
+          </w:tcPr>
+          <w:p/>
+        </w:tc>
+        <w:tc>
+          <w:tcPr>
+            <w:tcW w:w="529" w:type="pct"/>
+          </w:tcPr>
+          <w:p/>
+        </w:tc>
+        <w:tc>
+          <w:tcPr>
+            <w:tcW w:w="519" w:type="pct"/>
           </w:tcPr>
           <w:p>
             <w:r>
@@ -188,20 +222,17 @@
         </w:tc>
         <w:tc>
           <w:tcPr>
-            <w:tcW w:w="621" w:type="pct"/>
-          </w:tcPr>
-          <w:p>
-            <w:r>
-              <w:t>Unto</w:t>
-            </w:r>
-            <w:r>
-              <w:t xml:space="preserve"> the end, on the octave, a Psalm of David.</w:t>
-            </w:r>
-          </w:p>
-        </w:tc>
-        <w:tc>
-          <w:tcPr>
-            <w:tcW w:w="632" w:type="pct"/>
+            <w:tcW w:w="525" w:type="pct"/>
+          </w:tcPr>
+          <w:p>
+            <w:r>
+              <w:t>Unto the end, on the octave, a Psalm of David.</w:t>
+            </w:r>
+          </w:p>
+        </w:tc>
+        <w:tc>
+          <w:tcPr>
+            <w:tcW w:w="534" w:type="pct"/>
           </w:tcPr>
           <w:p>
             <w:pPr>
@@ -214,7 +245,7 @@
         </w:tc>
         <w:tc>
           <w:tcPr>
-            <w:tcW w:w="632" w:type="pct"/>
+            <w:tcW w:w="534" w:type="pct"/>
           </w:tcPr>
           <w:p>
             <w:pPr>
@@ -233,7 +264,7 @@
         </w:tc>
         <w:tc>
           <w:tcPr>
-            <w:tcW w:w="632" w:type="pct"/>
+            <w:tcW w:w="533" w:type="pct"/>
           </w:tcPr>
           <w:p>
             <w:pPr>
@@ -263,7 +294,7 @@
       <w:tr>
         <w:tc>
           <w:tcPr>
-            <w:tcW w:w="629" w:type="pct"/>
+            <w:tcW w:w="532" w:type="pct"/>
           </w:tcPr>
           <w:p>
             <w:pPr>
@@ -290,7 +321,7 @@
         </w:tc>
         <w:tc>
           <w:tcPr>
-            <w:tcW w:w="613" w:type="pct"/>
+            <w:tcW w:w="518" w:type="pct"/>
           </w:tcPr>
           <w:p>
             <w:pPr>
@@ -329,7 +360,51 @@
         </w:tc>
         <w:tc>
           <w:tcPr>
-            <w:tcW w:w="626" w:type="pct"/>
+            <w:tcW w:w="388" w:type="pct"/>
+          </w:tcPr>
+          <w:p>
+            <w:pPr>
+              <w:rPr>
+                <w:rFonts w:ascii="Times" w:hAnsi="Times" w:cs="Times"/>
+                <w:sz w:val="32"/>
+                <w:szCs w:val="32"/>
+              </w:rPr>
+            </w:pPr>
+            <w:r>
+              <w:rPr>
+                <w:rFonts w:ascii="Times" w:hAnsi="Times" w:cs="Times"/>
+                <w:sz w:val="32"/>
+                <w:szCs w:val="32"/>
+              </w:rPr>
+              <w:t>Revive me, Lord, for he who is holy ceaseth, and the righteous diminish from among the sons of men.</w:t>
+            </w:r>
+          </w:p>
+        </w:tc>
+        <w:tc>
+          <w:tcPr>
+            <w:tcW w:w="388" w:type="pct"/>
+          </w:tcPr>
+          <w:p>
+            <w:pPr>
+              <w:rPr>
+                <w:rFonts w:ascii="Times" w:hAnsi="Times" w:cs="Times"/>
+                <w:sz w:val="32"/>
+                <w:szCs w:val="32"/>
+              </w:rPr>
+            </w:pPr>
+            <w:r>
+              <w:rPr>
+                <w:rFonts w:ascii="Times" w:hAnsi="Times" w:cs="Times"/>
+                <w:sz w:val="32"/>
+                <w:szCs w:val="32"/>
+              </w:rPr>
+              <w:t>Revive me, Lord, the holy ones ceases, and the righteous diminish from among the sons of men.</w:t>
+            </w:r>
+          </w:p>
+        </w:tc>
+        <w:tc>
+          <w:tcPr>
+            <w:tcW w:w="529" w:type="pct"/>
           </w:tcPr>
           <w:p>
             <w:r>
@@ -344,7 +419,7 @@
         </w:tc>
         <w:tc>
           <w:tcPr>
-            <w:tcW w:w="615" w:type="pct"/>
+            <w:tcW w:w="519" w:type="pct"/>
           </w:tcPr>
           <w:p>
             <w:r>
@@ -354,7 +429,7 @@
         </w:tc>
         <w:tc>
           <w:tcPr>
-            <w:tcW w:w="621" w:type="pct"/>
+            <w:tcW w:w="525" w:type="pct"/>
           </w:tcPr>
           <w:p>
             <w:r>
@@ -364,29 +439,20 @@
               <w:t>di</w:t>
             </w:r>
             <w:r>
-              <w:t>minished</w:t>
-            </w:r>
-            <w:r>
-              <w:t xml:space="preserve"> from among the children of men.</w:t>
-            </w:r>
-          </w:p>
-        </w:tc>
-        <w:tc>
-          <w:tcPr>
-            <w:tcW w:w="632" w:type="pct"/>
+              <w:t>minished from among the children of men.</w:t>
+            </w:r>
+          </w:p>
+        </w:tc>
+        <w:tc>
+          <w:tcPr>
+            <w:tcW w:w="534" w:type="pct"/>
           </w:tcPr>
           <w:p>
             <w:pPr>
               <w:pStyle w:val="EngIndEnd"/>
             </w:pPr>
             <w:r>
-              <w:t xml:space="preserve">Save me, O </w:t>
-            </w:r>
-            <w:r>
-              <w:t>Lord</w:t>
-            </w:r>
-            <w:r>
-              <w:t>, a devout one has failed,</w:t>
+              <w:t>Save me, O Lord, a devout one has failed,</w:t>
             </w:r>
           </w:p>
           <w:p>
@@ -400,7 +466,7 @@
         </w:tc>
         <w:tc>
           <w:tcPr>
-            <w:tcW w:w="632" w:type="pct"/>
+            <w:tcW w:w="534" w:type="pct"/>
           </w:tcPr>
           <w:p>
             <w:pPr>
@@ -419,7 +485,7 @@
         </w:tc>
         <w:tc>
           <w:tcPr>
-            <w:tcW w:w="632" w:type="pct"/>
+            <w:tcW w:w="533" w:type="pct"/>
           </w:tcPr>
           <w:p>
             <w:pPr>
@@ -464,29 +530,7 @@
                 <w:szCs w:val="24"/>
                 <w:shd w:val="clear" w:color="auto" w:fill="FFFFFF"/>
               </w:rPr>
-              <w:t xml:space="preserve">The truthful are diminished from among the sons of </w:t>
-            </w:r>
-            <w:proofErr w:type="spellStart"/>
-            <w:r>
-              <w:rPr>
-                <w:rFonts w:ascii="Tahoma" w:eastAsia="Times New Roman" w:hAnsi="Tahoma" w:cs="Tahoma"/>
-                <w:color w:val="2E1308"/>
-                <w:sz w:val="24"/>
-                <w:szCs w:val="24"/>
-                <w:shd w:val="clear" w:color="auto" w:fill="FFFFFF"/>
-              </w:rPr>
-              <w:t>men.The</w:t>
-            </w:r>
-            <w:proofErr w:type="spellEnd"/>
-            <w:r>
-              <w:rPr>
-                <w:rFonts w:ascii="Tahoma" w:eastAsia="Times New Roman" w:hAnsi="Tahoma" w:cs="Tahoma"/>
-                <w:color w:val="2E1308"/>
-                <w:sz w:val="24"/>
-                <w:szCs w:val="24"/>
-                <w:shd w:val="clear" w:color="auto" w:fill="FFFFFF"/>
-              </w:rPr>
-              <w:t xml:space="preserve"> truthful are diminished from among the sons of men.</w:t>
+              <w:t>The truthful are diminished from among the sons of men.The truthful are diminished from among the sons of men.</w:t>
             </w:r>
           </w:p>
         </w:tc>
@@ -494,7 +538,7 @@
       <w:tr>
         <w:tc>
           <w:tcPr>
-            <w:tcW w:w="629" w:type="pct"/>
+            <w:tcW w:w="532" w:type="pct"/>
           </w:tcPr>
           <w:p>
             <w:pPr>
@@ -510,15 +554,7 @@
             </w:pPr>
             <w:r>
               <w:tab/>
-              <w:t xml:space="preserve">with lying </w:t>
-            </w:r>
-            <w:proofErr w:type="gramStart"/>
-            <w:r>
-              <w:t>lips</w:t>
-            </w:r>
-            <w:proofErr w:type="gramEnd"/>
-            <w:r>
-              <w:t xml:space="preserve"> they speak evil with double heart.</w:t>
+              <w:t>with lying lips they speak evil with double heart.</w:t>
             </w:r>
           </w:p>
           <w:p>
@@ -529,7 +565,7 @@
         </w:tc>
         <w:tc>
           <w:tcPr>
-            <w:tcW w:w="613" w:type="pct"/>
+            <w:tcW w:w="518" w:type="pct"/>
           </w:tcPr>
           <w:p>
             <w:pPr>
@@ -559,15 +595,7 @@
               <w:tab/>
             </w:r>
             <w:r>
-              <w:t xml:space="preserve">their lips are </w:t>
-            </w:r>
-            <w:proofErr w:type="gramStart"/>
-            <w:r>
-              <w:t>deceitful,</w:t>
-            </w:r>
-            <w:proofErr w:type="gramEnd"/>
-            <w:r>
-              <w:t xml:space="preserve"> they speak with a double heart.</w:t>
+              <w:t>their lips are deceitful, they speak with a double heart.</w:t>
             </w:r>
           </w:p>
           <w:p>
@@ -578,7 +606,51 @@
         </w:tc>
         <w:tc>
           <w:tcPr>
-            <w:tcW w:w="626" w:type="pct"/>
+            <w:tcW w:w="388" w:type="pct"/>
+          </w:tcPr>
+          <w:p>
+            <w:pPr>
+              <w:rPr>
+                <w:rFonts w:ascii="Times" w:hAnsi="Times" w:cs="Times"/>
+                <w:sz w:val="32"/>
+                <w:szCs w:val="32"/>
+              </w:rPr>
+            </w:pPr>
+            <w:r>
+              <w:rPr>
+                <w:rFonts w:ascii="Times" w:hAnsi="Times" w:cs="Times"/>
+                <w:sz w:val="32"/>
+                <w:szCs w:val="32"/>
+              </w:rPr>
+              <w:t>Everyone speaketh in vanity with his neighbor, deceitful lips in their hearts, and they have spoken from their hearts.</w:t>
+            </w:r>
+          </w:p>
+        </w:tc>
+        <w:tc>
+          <w:tcPr>
+            <w:tcW w:w="388" w:type="pct"/>
+          </w:tcPr>
+          <w:p>
+            <w:pPr>
+              <w:rPr>
+                <w:rFonts w:ascii="Times" w:hAnsi="Times" w:cs="Times"/>
+                <w:sz w:val="32"/>
+                <w:szCs w:val="32"/>
+              </w:rPr>
+            </w:pPr>
+            <w:r>
+              <w:rPr>
+                <w:rFonts w:ascii="Times" w:hAnsi="Times" w:cs="Times"/>
+                <w:sz w:val="32"/>
+                <w:szCs w:val="32"/>
+              </w:rPr>
+              <w:t>Everyone speaks vanity with his neighbor; deceitful lips [are] in their hearts, and they have spoken from their hearts.</w:t>
+            </w:r>
+          </w:p>
+        </w:tc>
+        <w:tc>
+          <w:tcPr>
+            <w:tcW w:w="529" w:type="pct"/>
           </w:tcPr>
           <w:p>
             <w:r>
@@ -593,7 +665,7 @@
         </w:tc>
         <w:tc>
           <w:tcPr>
-            <w:tcW w:w="615" w:type="pct"/>
+            <w:tcW w:w="519" w:type="pct"/>
           </w:tcPr>
           <w:p>
             <w:r>
@@ -603,7 +675,7 @@
         </w:tc>
         <w:tc>
           <w:tcPr>
-            <w:tcW w:w="621" w:type="pct"/>
+            <w:tcW w:w="525" w:type="pct"/>
           </w:tcPr>
           <w:p>
             <w:r>
@@ -613,7 +685,7 @@
         </w:tc>
         <w:tc>
           <w:tcPr>
-            <w:tcW w:w="632" w:type="pct"/>
+            <w:tcW w:w="534" w:type="pct"/>
           </w:tcPr>
           <w:p>
             <w:pPr>
@@ -634,7 +706,7 @@
         </w:tc>
         <w:tc>
           <w:tcPr>
-            <w:tcW w:w="632" w:type="pct"/>
+            <w:tcW w:w="534" w:type="pct"/>
           </w:tcPr>
           <w:p>
             <w:pPr>
@@ -647,9 +719,253 @@
                 <w:sz w:val="32"/>
                 <w:szCs w:val="32"/>
               </w:rPr>
-              <w:t xml:space="preserve">Every one has spoken vanity to his </w:t>
-            </w:r>
-            <w:proofErr w:type="spellStart"/>
+              <w:t>Every one has spoken vanity to his neighbour: their lips are deceitful, they have spoken with a double heart.</w:t>
+            </w:r>
+          </w:p>
+        </w:tc>
+        <w:tc>
+          <w:tcPr>
+            <w:tcW w:w="533" w:type="pct"/>
+          </w:tcPr>
+          <w:p>
+            <w:pPr>
+              <w:spacing w:line="240" w:lineRule="auto"/>
+              <w:jc w:val="left"/>
+              <w:rPr>
+                <w:rFonts w:ascii="Tahoma" w:eastAsia="Times New Roman" w:hAnsi="Tahoma" w:cs="Tahoma"/>
+                <w:color w:val="2E1308"/>
+                <w:sz w:val="24"/>
+                <w:szCs w:val="24"/>
+                <w:shd w:val="clear" w:color="auto" w:fill="FFFFFF"/>
+              </w:rPr>
+            </w:pPr>
+            <w:r>
+              <w:rPr>
+                <w:rFonts w:ascii="Tahoma" w:eastAsia="Times New Roman" w:hAnsi="Tahoma" w:cs="Tahoma"/>
+                <w:color w:val="2E1308"/>
+                <w:sz w:val="24"/>
+                <w:szCs w:val="24"/>
+                <w:shd w:val="clear" w:color="auto" w:fill="FFFFFF"/>
+              </w:rPr>
+              <w:t>Each one speaks useless things to his neighbor;</w:t>
+            </w:r>
+          </w:p>
+          <w:p>
+            <w:pPr>
+              <w:spacing w:line="240" w:lineRule="auto"/>
+              <w:jc w:val="left"/>
+              <w:rPr>
+                <w:rFonts w:ascii="Tahoma" w:eastAsia="Times New Roman" w:hAnsi="Tahoma" w:cs="Tahoma"/>
+                <w:color w:val="2E1308"/>
+                <w:sz w:val="24"/>
+                <w:szCs w:val="24"/>
+                <w:shd w:val="clear" w:color="auto" w:fill="FFFFFF"/>
+              </w:rPr>
+            </w:pPr>
+            <w:r>
+              <w:rPr>
+                <w:rFonts w:ascii="Tahoma" w:eastAsia="Times New Roman" w:hAnsi="Tahoma" w:cs="Tahoma"/>
+                <w:color w:val="2E1308"/>
+                <w:sz w:val="24"/>
+                <w:szCs w:val="24"/>
+                <w:shd w:val="clear" w:color="auto" w:fill="FFFFFF"/>
+              </w:rPr>
+              <w:t>Deceptive lips speak with a double heart.</w:t>
+            </w:r>
+          </w:p>
+        </w:tc>
+      </w:tr>
+      <w:tr>
+        <w:tc>
+          <w:tcPr>
+            <w:tcW w:w="532" w:type="pct"/>
+          </w:tcPr>
+          <w:p>
+            <w:pPr>
+              <w:pStyle w:val="EnglishHangNoCoptic"/>
+            </w:pPr>
+            <w:r>
+              <w:t>4 May the Lord destroy all lying lips,</w:t>
+            </w:r>
+          </w:p>
+          <w:p>
+            <w:pPr>
+              <w:pStyle w:val="EnglishHangEndNoCoptic"/>
+            </w:pPr>
+            <w:r>
+              <w:tab/>
+              <w:t>a tongue that boasts and those who say:</w:t>
+            </w:r>
+          </w:p>
+          <w:p>
+            <w:pPr>
+              <w:pStyle w:val="CoptIndEnd"/>
+            </w:pPr>
+          </w:p>
+        </w:tc>
+        <w:tc>
+          <w:tcPr>
+            <w:tcW w:w="518" w:type="pct"/>
+          </w:tcPr>
+          <w:p>
+            <w:pPr>
+              <w:pStyle w:val="EnglishHangNoCoptic"/>
+            </w:pPr>
+            <w:r>
+              <w:lastRenderedPageBreak/>
+              <w:t xml:space="preserve">4 May the Lord destroy all </w:t>
+            </w:r>
+            <w:r>
+              <w:t>deceitful</w:t>
+            </w:r>
+            <w:r>
+              <w:t xml:space="preserve"> lips,</w:t>
+            </w:r>
+          </w:p>
+          <w:p>
+            <w:pPr>
+              <w:pStyle w:val="EnglishHangEndNoCoptic"/>
+            </w:pPr>
+            <w:r>
+              <w:tab/>
+            </w:r>
+            <w:r>
+              <w:t>and the</w:t>
+            </w:r>
+            <w:r>
+              <w:t xml:space="preserve"> tongue that boasts and </w:t>
+            </w:r>
+            <w:r>
+              <w:t>says,</w:t>
+            </w:r>
+          </w:p>
+          <w:p>
+            <w:pPr>
+              <w:pStyle w:val="EngIndEnd"/>
+            </w:pPr>
+          </w:p>
+        </w:tc>
+        <w:tc>
+          <w:tcPr>
+            <w:tcW w:w="388" w:type="pct"/>
+          </w:tcPr>
+          <w:p>
+            <w:pPr>
+              <w:rPr>
+                <w:rFonts w:ascii="Times" w:hAnsi="Times" w:cs="Times"/>
+                <w:sz w:val="32"/>
+                <w:szCs w:val="32"/>
+              </w:rPr>
+            </w:pPr>
+            <w:r>
+              <w:rPr>
+                <w:rFonts w:ascii="Times" w:hAnsi="Times" w:cs="Times"/>
+                <w:sz w:val="32"/>
+                <w:szCs w:val="32"/>
+              </w:rPr>
+              <w:lastRenderedPageBreak/>
+              <w:t xml:space="preserve">The Lord shall wipe out every guileful lip and tongue speaking </w:t>
+            </w:r>
+            <w:r>
+              <w:rPr>
+                <w:rFonts w:ascii="Times" w:hAnsi="Times" w:cs="Times"/>
+                <w:sz w:val="32"/>
+                <w:szCs w:val="32"/>
+              </w:rPr>
+              <w:lastRenderedPageBreak/>
+              <w:t>boastfulness:</w:t>
+            </w:r>
+          </w:p>
+        </w:tc>
+        <w:tc>
+          <w:tcPr>
+            <w:tcW w:w="388" w:type="pct"/>
+          </w:tcPr>
+          <w:p>
+            <w:pPr>
+              <w:rPr>
+                <w:rFonts w:ascii="Times" w:hAnsi="Times" w:cs="Times"/>
+                <w:sz w:val="32"/>
+                <w:szCs w:val="32"/>
+              </w:rPr>
+            </w:pPr>
+            <w:r>
+              <w:rPr>
+                <w:rFonts w:ascii="Times" w:hAnsi="Times" w:cs="Times"/>
+                <w:sz w:val="32"/>
+                <w:szCs w:val="32"/>
+              </w:rPr>
+              <w:lastRenderedPageBreak/>
+              <w:t xml:space="preserve">The Lord will wipe out every guileful lip, and [the] tongue speaking </w:t>
+            </w:r>
+            <w:r>
+              <w:rPr>
+                <w:rFonts w:ascii="Times" w:hAnsi="Times" w:cs="Times"/>
+                <w:sz w:val="32"/>
+                <w:szCs w:val="32"/>
+              </w:rPr>
+              <w:lastRenderedPageBreak/>
+              <w:t>boastfulness,</w:t>
+            </w:r>
+          </w:p>
+        </w:tc>
+        <w:tc>
+          <w:tcPr>
+            <w:tcW w:w="529" w:type="pct"/>
+          </w:tcPr>
+          <w:p>
+            <w:r>
+              <w:rPr>
+                <w:rFonts w:ascii="Times" w:hAnsi="Times" w:cs="Times"/>
+                <w:sz w:val="32"/>
+                <w:szCs w:val="32"/>
+              </w:rPr>
+              <w:lastRenderedPageBreak/>
+              <w:t>The Lord will cut off all the deceitful lips, and the tongue that speaks with pride: who have said,</w:t>
+            </w:r>
+          </w:p>
+        </w:tc>
+        <w:tc>
+          <w:tcPr>
+            <w:tcW w:w="519" w:type="pct"/>
+          </w:tcPr>
+          <w:p>
+            <w:r>
+              <w:t>Let the Lord destroy all deceitful lips and the tongue that speaketh boastful words, which have said:</w:t>
+            </w:r>
+          </w:p>
+        </w:tc>
+        <w:tc>
+          <w:tcPr>
+            <w:tcW w:w="525" w:type="pct"/>
+          </w:tcPr>
+          <w:p>
+            <w:r>
+              <w:t>The Lord shall destroy all lying lips, and the tongue that speaketh proud things;</w:t>
+            </w:r>
+          </w:p>
+        </w:tc>
+        <w:tc>
+          <w:tcPr>
+            <w:tcW w:w="534" w:type="pct"/>
+          </w:tcPr>
+          <w:p>
+            <w:pPr>
+              <w:pStyle w:val="EngIndEnd"/>
+            </w:pPr>
+            <w:r>
+              <w:t>May the Lord destroy all deceitful lips and a boastful tongue,</w:t>
+            </w:r>
+          </w:p>
+        </w:tc>
+        <w:tc>
+          <w:tcPr>
+            <w:tcW w:w="534" w:type="pct"/>
+          </w:tcPr>
+          <w:p>
+            <w:pPr>
+              <w:pStyle w:val="EngIndEnd"/>
+            </w:pPr>
             <w:r>
               <w:rPr>
                 <w:rFonts w:ascii="Tahoma" w:hAnsi="Tahoma" w:cs="Tahoma"/>
@@ -657,9 +973,8 @@
                 <w:sz w:val="32"/>
                 <w:szCs w:val="32"/>
               </w:rPr>
-              <w:t>neighbour</w:t>
-            </w:r>
-            <w:proofErr w:type="spellEnd"/>
+              <w:t xml:space="preserve">Let the Lord destroy all the deceitful lips, and the tongue that </w:t>
+            </w:r>
             <w:r>
               <w:rPr>
                 <w:rFonts w:ascii="Tahoma" w:hAnsi="Tahoma" w:cs="Tahoma"/>
@@ -667,13 +982,14 @@
                 <w:sz w:val="32"/>
                 <w:szCs w:val="32"/>
               </w:rPr>
-              <w:t>: their lips are deceitful, they have spoken with a double heart.</w:t>
-            </w:r>
-          </w:p>
-        </w:tc>
-        <w:tc>
-          <w:tcPr>
-            <w:tcW w:w="632" w:type="pct"/>
+              <w:lastRenderedPageBreak/>
+              <w:t>speaks great words:</w:t>
+            </w:r>
+          </w:p>
+        </w:tc>
+        <w:tc>
+          <w:tcPr>
+            <w:tcW w:w="533" w:type="pct"/>
           </w:tcPr>
           <w:p>
             <w:pPr>
@@ -695,7 +1011,8 @@
                 <w:szCs w:val="24"/>
                 <w:shd w:val="clear" w:color="auto" w:fill="FFFFFF"/>
               </w:rPr>
-              <w:t>Each one speaks useless things to his neighbor;</w:t>
+              <w:lastRenderedPageBreak/>
+              <w:t>May the Lord destroy all deceptive lips</w:t>
             </w:r>
           </w:p>
           <w:p>
@@ -718,7 +1035,7 @@
                 <w:szCs w:val="24"/>
                 <w:shd w:val="clear" w:color="auto" w:fill="FFFFFF"/>
               </w:rPr>
-              <w:t>Deceptive lips speak with a double heart.</w:t>
+              <w:t>And the tongue that speaks boastful things,</w:t>
             </w:r>
           </w:p>
         </w:tc>
@@ -726,14 +1043,23 @@
       <w:tr>
         <w:tc>
           <w:tcPr>
-            <w:tcW w:w="629" w:type="pct"/>
+            <w:tcW w:w="532" w:type="pct"/>
           </w:tcPr>
           <w:p>
             <w:pPr>
               <w:pStyle w:val="EnglishHangNoCoptic"/>
             </w:pPr>
             <w:r>
-              <w:t>4 May the Lord destroy all lying lips,</w:t>
+              <w:t>5 ‘We will make more of our tongue.</w:t>
+            </w:r>
+          </w:p>
+          <w:p>
+            <w:pPr>
+              <w:pStyle w:val="EnglishHangNoCoptic"/>
+            </w:pPr>
+            <w:r>
+              <w:tab/>
+              <w:t>Our lips are our own.</w:t>
             </w:r>
           </w:p>
           <w:p>
@@ -742,7 +1068,7 @@
             </w:pPr>
             <w:r>
               <w:tab/>
-              <w:t>a tongue that boasts and those who say:</w:t>
+              <w:t>Who is lord over us?’</w:t>
             </w:r>
           </w:p>
           <w:p>
@@ -753,20 +1079,32 @@
         </w:tc>
         <w:tc>
           <w:tcPr>
-            <w:tcW w:w="613" w:type="pct"/>
+            <w:tcW w:w="518" w:type="pct"/>
           </w:tcPr>
           <w:p>
             <w:pPr>
               <w:pStyle w:val="EnglishHangNoCoptic"/>
             </w:pPr>
             <w:r>
-              <w:t xml:space="preserve">4 May the Lord destroy all </w:t>
-            </w:r>
-            <w:r>
-              <w:t>deceitful</w:t>
-            </w:r>
-            <w:r>
-              <w:t xml:space="preserve"> lips,</w:t>
+              <w:t xml:space="preserve">5 “We will make </w:t>
+            </w:r>
+            <w:r>
+              <w:t>our tongue</w:t>
+            </w:r>
+            <w:r>
+              <w:t xml:space="preserve"> more powerful</w:t>
+            </w:r>
+            <w:r>
+              <w:t>.</w:t>
+            </w:r>
+          </w:p>
+          <w:p>
+            <w:pPr>
+              <w:pStyle w:val="EnglishHangNoCoptic"/>
+            </w:pPr>
+            <w:r>
+              <w:tab/>
+              <w:t>Our lips are our own.</w:t>
             </w:r>
           </w:p>
           <w:p>
@@ -775,15 +1113,7 @@
             </w:pPr>
             <w:r>
               <w:tab/>
-            </w:r>
-            <w:r>
-              <w:t>and the</w:t>
-            </w:r>
-            <w:r>
-              <w:t xml:space="preserve"> tongue that boasts and </w:t>
-            </w:r>
-            <w:r>
-              <w:t>says,</w:t>
+              <w:t>Who is lord over us?”</w:t>
             </w:r>
           </w:p>
           <w:p>
@@ -794,71 +1124,107 @@
         </w:tc>
         <w:tc>
           <w:tcPr>
-            <w:tcW w:w="626" w:type="pct"/>
-          </w:tcPr>
-          <w:p>
-            <w:r>
-              <w:rPr>
-                <w:rFonts w:ascii="Times" w:hAnsi="Times" w:cs="Times"/>
-                <w:sz w:val="32"/>
-                <w:szCs w:val="32"/>
-              </w:rPr>
-              <w:t>The Lord will cut off all the deceitful lips, and the tongue that speaks with pride: who have said,</w:t>
-            </w:r>
-          </w:p>
-        </w:tc>
-        <w:tc>
-          <w:tcPr>
-            <w:tcW w:w="615" w:type="pct"/>
-          </w:tcPr>
-          <w:p>
-            <w:r>
-              <w:t xml:space="preserve">Let the Lord destroy all deceitful lips and the tongue that </w:t>
-            </w:r>
-            <w:proofErr w:type="spellStart"/>
-            <w:r>
-              <w:t>speaketh</w:t>
-            </w:r>
-            <w:proofErr w:type="spellEnd"/>
-            <w:r>
-              <w:t xml:space="preserve"> boastful words, which have said:</w:t>
-            </w:r>
-          </w:p>
-        </w:tc>
-        <w:tc>
-          <w:tcPr>
-            <w:tcW w:w="621" w:type="pct"/>
-          </w:tcPr>
-          <w:p>
-            <w:r>
-              <w:t xml:space="preserve">The Lord shall destroy all lying lips, and the tongue that </w:t>
-            </w:r>
-            <w:proofErr w:type="spellStart"/>
-            <w:r>
-              <w:t>speaketh</w:t>
-            </w:r>
-            <w:proofErr w:type="spellEnd"/>
-            <w:r>
-              <w:t xml:space="preserve"> proud things;</w:t>
-            </w:r>
-          </w:p>
-        </w:tc>
-        <w:tc>
-          <w:tcPr>
-            <w:tcW w:w="632" w:type="pct"/>
+            <w:tcW w:w="388" w:type="pct"/>
+          </w:tcPr>
+          <w:p>
+            <w:pPr>
+              <w:rPr>
+                <w:rFonts w:ascii="Times" w:hAnsi="Times" w:cs="Times"/>
+                <w:sz w:val="32"/>
+                <w:szCs w:val="32"/>
+              </w:rPr>
+            </w:pPr>
+            <w:r>
+              <w:rPr>
+                <w:rFonts w:ascii="Times" w:hAnsi="Times" w:cs="Times"/>
+                <w:sz w:val="32"/>
+                <w:szCs w:val="32"/>
+              </w:rPr>
+              <w:t>These who have said: We will exalt our tongues: our lips are our own: who (is) he who is lord for us?</w:t>
+            </w:r>
+          </w:p>
+        </w:tc>
+        <w:tc>
+          <w:tcPr>
+            <w:tcW w:w="388" w:type="pct"/>
+          </w:tcPr>
+          <w:p>
+            <w:pPr>
+              <w:rPr>
+                <w:rFonts w:ascii="Times" w:hAnsi="Times" w:cs="Times"/>
+                <w:sz w:val="32"/>
+                <w:szCs w:val="32"/>
+              </w:rPr>
+            </w:pPr>
+            <w:r>
+              <w:rPr>
+                <w:rFonts w:ascii="Times" w:hAnsi="Times" w:cs="Times"/>
+                <w:sz w:val="32"/>
+                <w:szCs w:val="32"/>
+              </w:rPr>
+              <w:t>Those who have said, we will eaxalt our tongues, our lips are our own; who is lord over us?</w:t>
+            </w:r>
+          </w:p>
+        </w:tc>
+        <w:tc>
+          <w:tcPr>
+            <w:tcW w:w="529" w:type="pct"/>
+          </w:tcPr>
+          <w:p>
+            <w:r>
+              <w:rPr>
+                <w:rFonts w:ascii="Times" w:hAnsi="Times" w:cs="Times"/>
+                <w:sz w:val="32"/>
+                <w:szCs w:val="32"/>
+              </w:rPr>
+              <w:t>we will exalt our tongues; our lips are our own: who is lord over us? </w:t>
+            </w:r>
+          </w:p>
+        </w:tc>
+        <w:tc>
+          <w:tcPr>
+            <w:tcW w:w="519" w:type="pct"/>
+          </w:tcPr>
+          <w:p>
+            <w:r>
+              <w:t>Our tongue will we magnify, our lips are our own. Who is lord over us?</w:t>
+            </w:r>
+          </w:p>
+        </w:tc>
+        <w:tc>
+          <w:tcPr>
+            <w:tcW w:w="525" w:type="pct"/>
+          </w:tcPr>
+          <w:p>
+            <w:r>
+              <w:t>Which have said, Our tongue will we magnify, our lips are our own; who is lord over us?</w:t>
+            </w:r>
+          </w:p>
+        </w:tc>
+        <w:tc>
+          <w:tcPr>
+            <w:tcW w:w="534" w:type="pct"/>
           </w:tcPr>
           <w:p>
             <w:pPr>
               <w:pStyle w:val="EngIndEnd"/>
             </w:pPr>
             <w:r>
-              <w:t>May the Lord destroy all deceitful lips and a boastful tongue,</w:t>
-            </w:r>
-          </w:p>
-        </w:tc>
-        <w:tc>
-          <w:tcPr>
-            <w:tcW w:w="632" w:type="pct"/>
+              <w:t>those who say, “Our tongue we will magnify;</w:t>
+            </w:r>
+          </w:p>
+          <w:p>
+            <w:pPr>
+              <w:pStyle w:val="EngIndEnd"/>
+            </w:pPr>
+            <w:r>
+              <w:t>our lips are our own—who is our lord?”</w:t>
+            </w:r>
+          </w:p>
+        </w:tc>
+        <w:tc>
+          <w:tcPr>
+            <w:tcW w:w="534" w:type="pct"/>
           </w:tcPr>
           <w:p>
             <w:pPr>
@@ -871,13 +1237,13 @@
                 <w:sz w:val="32"/>
                 <w:szCs w:val="32"/>
               </w:rPr>
-              <w:t>Let the Lord destroy all the deceitful lips, and the tongue that speaks great words:</w:t>
-            </w:r>
-          </w:p>
-        </w:tc>
-        <w:tc>
-          <w:tcPr>
-            <w:tcW w:w="632" w:type="pct"/>
+              <w:t>who have said, We will magnify our tongue; our lips are our own: who is Lord of us?</w:t>
+            </w:r>
+          </w:p>
+        </w:tc>
+        <w:tc>
+          <w:tcPr>
+            <w:tcW w:w="533" w:type="pct"/>
           </w:tcPr>
           <w:p>
             <w:pPr>
@@ -899,7 +1265,7 @@
                 <w:szCs w:val="24"/>
                 <w:shd w:val="clear" w:color="auto" w:fill="FFFFFF"/>
               </w:rPr>
-              <w:t>May the Lord destroy all deceptive lips</w:t>
+              <w:t>Saying, “We will make our tongue powerful;</w:t>
             </w:r>
           </w:p>
           <w:p>
@@ -922,7 +1288,30 @@
                 <w:szCs w:val="24"/>
                 <w:shd w:val="clear" w:color="auto" w:fill="FFFFFF"/>
               </w:rPr>
-              <w:t>And the tongue that speaks boastful things,</w:t>
+              <w:t>Our lips are our own;</w:t>
+            </w:r>
+          </w:p>
+          <w:p>
+            <w:pPr>
+              <w:spacing w:line="240" w:lineRule="auto"/>
+              <w:jc w:val="left"/>
+              <w:rPr>
+                <w:rFonts w:ascii="Tahoma" w:eastAsia="Times New Roman" w:hAnsi="Tahoma" w:cs="Tahoma"/>
+                <w:color w:val="2E1308"/>
+                <w:sz w:val="24"/>
+                <w:szCs w:val="24"/>
+                <w:shd w:val="clear" w:color="auto" w:fill="FFFFFF"/>
+              </w:rPr>
+            </w:pPr>
+            <w:r>
+              <w:rPr>
+                <w:rFonts w:ascii="Tahoma" w:eastAsia="Times New Roman" w:hAnsi="Tahoma" w:cs="Tahoma"/>
+                <w:color w:val="2E1308"/>
+                <w:sz w:val="24"/>
+                <w:szCs w:val="24"/>
+                <w:shd w:val="clear" w:color="auto" w:fill="FFFFFF"/>
+              </w:rPr>
+              <w:t>Who is lord over us?”</w:t>
             </w:r>
           </w:p>
         </w:tc>
@@ -930,14 +1319,14 @@
       <w:tr>
         <w:tc>
           <w:tcPr>
-            <w:tcW w:w="629" w:type="pct"/>
+            <w:tcW w:w="532" w:type="pct"/>
           </w:tcPr>
           <w:p>
             <w:pPr>
               <w:pStyle w:val="EnglishHangNoCoptic"/>
             </w:pPr>
             <w:r>
-              <w:t>5 ‘We will make more of our tongue.</w:t>
+              <w:t>6 ‘Because of the oppression of the needy</w:t>
             </w:r>
           </w:p>
           <w:p>
@@ -946,7 +1335,16 @@
             </w:pPr>
             <w:r>
               <w:tab/>
-              <w:t>Our lips are our own.</w:t>
+              <w:t>and the groaning of the poor,</w:t>
+            </w:r>
+          </w:p>
+          <w:p>
+            <w:pPr>
+              <w:pStyle w:val="EnglishHangNoCoptic"/>
+            </w:pPr>
+            <w:r>
+              <w:tab/>
+              <w:t>now I will arise,’ says the Lord;</w:t>
             </w:r>
           </w:p>
           <w:p>
@@ -955,7 +1353,13 @@
             </w:pPr>
             <w:r>
               <w:tab/>
-              <w:t>Who is lord over us?’</w:t>
+              <w:t>‘I will set him in safety and speak plainly in him.’</w:t>
+            </w:r>
+            <w:r>
+              <w:rPr>
+                <w:rStyle w:val="FootnoteReference"/>
+              </w:rPr>
+              <w:footnoteReference w:id="1"/>
             </w:r>
           </w:p>
           <w:p>
@@ -966,24 +1370,17 @@
         </w:tc>
         <w:tc>
           <w:tcPr>
-            <w:tcW w:w="613" w:type="pct"/>
+            <w:tcW w:w="518" w:type="pct"/>
           </w:tcPr>
           <w:p>
             <w:pPr>
               <w:pStyle w:val="EnglishHangNoCoptic"/>
             </w:pPr>
             <w:r>
-              <w:lastRenderedPageBreak/>
-              <w:t xml:space="preserve">5 “We will make </w:t>
-            </w:r>
-            <w:r>
-              <w:t>our tongue</w:t>
-            </w:r>
-            <w:r>
-              <w:t xml:space="preserve"> more powerful</w:t>
-            </w:r>
-            <w:r>
-              <w:t>.</w:t>
+              <w:t>6 “</w:t>
+            </w:r>
+            <w:r>
+              <w:t>Because of the oppression of the needy</w:t>
             </w:r>
           </w:p>
           <w:p>
@@ -992,7 +1389,19 @@
             </w:pPr>
             <w:r>
               <w:tab/>
-              <w:t>Our lips are our own.</w:t>
+              <w:t>and the groaning of the poor,</w:t>
+            </w:r>
+          </w:p>
+          <w:p>
+            <w:pPr>
+              <w:pStyle w:val="EnglishHangNoCoptic"/>
+            </w:pPr>
+            <w:r>
+              <w:tab/>
+              <w:t>now I will arise,”</w:t>
+            </w:r>
+            <w:r>
+              <w:t xml:space="preserve"> says the Lord;</w:t>
             </w:r>
           </w:p>
           <w:p>
@@ -1001,7 +1410,21 @@
             </w:pPr>
             <w:r>
               <w:tab/>
-              <w:t>Who is lord over us?”</w:t>
+            </w:r>
+            <w:r>
+              <w:t>“</w:t>
+            </w:r>
+            <w:r>
+              <w:t>I will set him in safety and speak plainly in him.</w:t>
+            </w:r>
+            <w:r>
+              <w:t>”</w:t>
+            </w:r>
+            <w:r>
+              <w:rPr>
+                <w:rStyle w:val="FootnoteReference"/>
+              </w:rPr>
+              <w:footnoteReference w:id="2"/>
             </w:r>
           </w:p>
           <w:p>
@@ -1012,58 +1435,110 @@
         </w:tc>
         <w:tc>
           <w:tcPr>
-            <w:tcW w:w="626" w:type="pct"/>
-          </w:tcPr>
-          <w:p>
-            <w:r>
-              <w:rPr>
-                <w:rFonts w:ascii="Times" w:hAnsi="Times" w:cs="Times"/>
-                <w:sz w:val="32"/>
-                <w:szCs w:val="32"/>
-              </w:rPr>
-              <w:lastRenderedPageBreak/>
-              <w:t>we will exalt our tongues; our lips are our own: who is lord over us? </w:t>
-            </w:r>
-          </w:p>
-        </w:tc>
-        <w:tc>
-          <w:tcPr>
-            <w:tcW w:w="615" w:type="pct"/>
-          </w:tcPr>
-          <w:p>
-            <w:r>
-              <w:t xml:space="preserve">Our tongue will we </w:t>
-            </w:r>
-            <w:proofErr w:type="gramStart"/>
-            <w:r>
-              <w:t>magnify,</w:t>
-            </w:r>
-            <w:proofErr w:type="gramEnd"/>
-            <w:r>
-              <w:t xml:space="preserve"> our lips are our own. Who is lord over us?</w:t>
-            </w:r>
-          </w:p>
-        </w:tc>
-        <w:tc>
-          <w:tcPr>
-            <w:tcW w:w="621" w:type="pct"/>
-          </w:tcPr>
-          <w:p>
-            <w:r>
-              <w:t>Which have said, Our tongue will we magnify, our lips are our own; who is lord over us?</w:t>
-            </w:r>
-          </w:p>
-        </w:tc>
-        <w:tc>
-          <w:tcPr>
-            <w:tcW w:w="632" w:type="pct"/>
+            <w:tcW w:w="388" w:type="pct"/>
+          </w:tcPr>
+          <w:p>
+            <w:pPr>
+              <w:rPr>
+                <w:rFonts w:ascii="Times" w:hAnsi="Times" w:cs="Times"/>
+                <w:sz w:val="32"/>
+                <w:szCs w:val="32"/>
+              </w:rPr>
+            </w:pPr>
+            <w:r>
+              <w:rPr>
+                <w:rFonts w:ascii="Times" w:hAnsi="Times" w:cs="Times"/>
+                <w:sz w:val="32"/>
+                <w:szCs w:val="32"/>
+              </w:rPr>
+              <w:t xml:space="preserve">By reason of the </w:t>
+            </w:r>
+            <w:r>
+              <w:rPr>
+                <w:rFonts w:ascii="Times" w:hAnsi="Times" w:cs="Times"/>
+                <w:i/>
+                <w:sz w:val="32"/>
+                <w:szCs w:val="32"/>
+              </w:rPr>
+              <w:t>misery</w:t>
+            </w:r>
+            <w:r>
+              <w:rPr>
+                <w:rFonts w:ascii="Times" w:hAnsi="Times" w:cs="Times"/>
+                <w:sz w:val="32"/>
+                <w:szCs w:val="32"/>
+              </w:rPr>
+              <w:t xml:space="preserve"> of the poor and the groaning of those who are afflicted, now will I arise, saith the Lord, I will be in salvation and I will manifest Myself in it.</w:t>
+            </w:r>
+          </w:p>
+        </w:tc>
+        <w:tc>
+          <w:tcPr>
+            <w:tcW w:w="388" w:type="pct"/>
+          </w:tcPr>
+          <w:p>
+            <w:pPr>
+              <w:rPr>
+                <w:rFonts w:ascii="Times" w:hAnsi="Times" w:cs="Times"/>
+                <w:sz w:val="32"/>
+                <w:szCs w:val="32"/>
+              </w:rPr>
+            </w:pPr>
+            <w:r>
+              <w:rPr>
+                <w:rFonts w:ascii="Times" w:hAnsi="Times" w:cs="Times"/>
+                <w:sz w:val="32"/>
+                <w:szCs w:val="32"/>
+              </w:rPr>
+              <w:t>Because of the misery of the poor, and the groaning of the afflicted, now I will arise, says the Lord, I will be in salvation, and I will manifest Myself in it.</w:t>
+            </w:r>
+          </w:p>
+        </w:tc>
+        <w:tc>
+          <w:tcPr>
+            <w:tcW w:w="529" w:type="pct"/>
+          </w:tcPr>
+          <w:p>
+            <w:r>
+              <w:rPr>
+                <w:rFonts w:ascii="Times" w:hAnsi="Times" w:cs="Times"/>
+                <w:sz w:val="32"/>
+                <w:szCs w:val="32"/>
+              </w:rPr>
+              <w:t>Because of the misery of the needy and the groaning of the poor, now will I arise, says the Lord; I will be in salvation and I will manifest Myself in it.</w:t>
+            </w:r>
+          </w:p>
+        </w:tc>
+        <w:tc>
+          <w:tcPr>
+            <w:tcW w:w="519" w:type="pct"/>
+          </w:tcPr>
+          <w:p>
+            <w:r>
+              <w:t>Because of the distress of the beggars and the groaning of the poor, now I will arise, saith the Lord; I will establish them in salvation, I will be manifest therein.</w:t>
+            </w:r>
+          </w:p>
+        </w:tc>
+        <w:tc>
+          <w:tcPr>
+            <w:tcW w:w="525" w:type="pct"/>
+          </w:tcPr>
+          <w:p>
+            <w:r>
+              <w:t>For the comfortless troubles’ sake of the needy, and because of the deep sighing of the poor, Now will I arise, saith the Lord; I will set myself unto salvation; I will do it for all to see.</w:t>
+            </w:r>
+          </w:p>
+        </w:tc>
+        <w:tc>
+          <w:tcPr>
+            <w:tcW w:w="534" w:type="pct"/>
           </w:tcPr>
           <w:p>
             <w:pPr>
               <w:pStyle w:val="EngIndEnd"/>
             </w:pPr>
             <w:r>
-              <w:t>those who say, “Our tongue we will magnify;</w:t>
+              <w:t xml:space="preserve">“Due to the wretchedness of the poor </w:t>
             </w:r>
           </w:p>
           <w:p>
@@ -1071,14 +1546,29 @@
               <w:pStyle w:val="EngIndEnd"/>
             </w:pPr>
             <w:r>
-              <w:lastRenderedPageBreak/>
-              <w:t>our lips are our own—who is our lord?”</w:t>
-            </w:r>
-          </w:p>
-        </w:tc>
-        <w:tc>
-          <w:tcPr>
-            <w:tcW w:w="632" w:type="pct"/>
+              <w:t>and due to the groanings of the needy,</w:t>
+            </w:r>
+          </w:p>
+          <w:p>
+            <w:pPr>
+              <w:pStyle w:val="EngIndEnd"/>
+            </w:pPr>
+            <w:r>
+              <w:t>I will now rise up,” says the Lord;</w:t>
+            </w:r>
+          </w:p>
+          <w:p>
+            <w:pPr>
+              <w:pStyle w:val="EngIndEnd"/>
+            </w:pPr>
+            <w:r>
+              <w:t>“I will place in safety; I will speak freely against it.”</w:t>
+            </w:r>
+          </w:p>
+        </w:tc>
+        <w:tc>
+          <w:tcPr>
+            <w:tcW w:w="534" w:type="pct"/>
           </w:tcPr>
           <w:p>
             <w:pPr>
@@ -1091,9 +1581,335 @@
                 <w:sz w:val="32"/>
                 <w:szCs w:val="32"/>
               </w:rPr>
+              <w:t>Because of the misery of the poor, and because of the sighing of the needy, now will I arise, saith the Lord, I will set them in safety; I will speak to them thereof openly.</w:t>
+            </w:r>
+          </w:p>
+        </w:tc>
+        <w:tc>
+          <w:tcPr>
+            <w:tcW w:w="533" w:type="pct"/>
+          </w:tcPr>
+          <w:p>
+            <w:pPr>
+              <w:spacing w:line="240" w:lineRule="auto"/>
+              <w:jc w:val="left"/>
+              <w:rPr>
+                <w:rFonts w:ascii="Tahoma" w:eastAsia="Times New Roman" w:hAnsi="Tahoma" w:cs="Tahoma"/>
+                <w:color w:val="2E1308"/>
+                <w:sz w:val="24"/>
+                <w:szCs w:val="24"/>
+                <w:shd w:val="clear" w:color="auto" w:fill="FFFFFF"/>
+              </w:rPr>
+            </w:pPr>
+            <w:r>
+              <w:rPr>
+                <w:rFonts w:ascii="Tahoma" w:eastAsia="Times New Roman" w:hAnsi="Tahoma" w:cs="Tahoma"/>
+                <w:color w:val="2E1308"/>
+                <w:sz w:val="24"/>
+                <w:szCs w:val="24"/>
+                <w:shd w:val="clear" w:color="auto" w:fill="FFFFFF"/>
+              </w:rPr>
+              <w:t>“Because of the suffering of the needy,</w:t>
+            </w:r>
+          </w:p>
+          <w:p>
+            <w:pPr>
+              <w:spacing w:line="240" w:lineRule="auto"/>
+              <w:jc w:val="left"/>
+              <w:rPr>
+                <w:rFonts w:ascii="Tahoma" w:eastAsia="Times New Roman" w:hAnsi="Tahoma" w:cs="Tahoma"/>
+                <w:color w:val="2E1308"/>
+                <w:sz w:val="24"/>
+                <w:szCs w:val="24"/>
+                <w:shd w:val="clear" w:color="auto" w:fill="FFFFFF"/>
+              </w:rPr>
+            </w:pPr>
+            <w:r>
+              <w:rPr>
+                <w:rFonts w:ascii="Tahoma" w:eastAsia="Times New Roman" w:hAnsi="Tahoma" w:cs="Tahoma"/>
+                <w:color w:val="2E1308"/>
+                <w:sz w:val="24"/>
+                <w:szCs w:val="24"/>
+                <w:shd w:val="clear" w:color="auto" w:fill="FFFFFF"/>
+              </w:rPr>
+              <w:t>And because of the groaning of the poor,</w:t>
+            </w:r>
+          </w:p>
+          <w:p>
+            <w:pPr>
+              <w:spacing w:line="240" w:lineRule="auto"/>
+              <w:jc w:val="left"/>
+              <w:rPr>
+                <w:rFonts w:ascii="Tahoma" w:eastAsia="Times New Roman" w:hAnsi="Tahoma" w:cs="Tahoma"/>
+                <w:color w:val="2E1308"/>
+                <w:sz w:val="24"/>
+                <w:szCs w:val="24"/>
+                <w:shd w:val="clear" w:color="auto" w:fill="FFFFFF"/>
+              </w:rPr>
+            </w:pPr>
+            <w:r>
+              <w:rPr>
+                <w:rFonts w:ascii="Tahoma" w:eastAsia="Times New Roman" w:hAnsi="Tahoma" w:cs="Tahoma"/>
+                <w:color w:val="2E1308"/>
+                <w:sz w:val="24"/>
+                <w:szCs w:val="24"/>
+                <w:shd w:val="clear" w:color="auto" w:fill="FFFFFF"/>
+              </w:rPr>
+              <w:t>Now I will arise,” says the Lord;</w:t>
+            </w:r>
+          </w:p>
+          <w:p>
+            <w:pPr>
+              <w:spacing w:line="240" w:lineRule="auto"/>
+              <w:jc w:val="left"/>
+              <w:rPr>
+                <w:rFonts w:ascii="Tahoma" w:eastAsia="Times New Roman" w:hAnsi="Tahoma" w:cs="Tahoma"/>
+                <w:color w:val="2E1308"/>
+                <w:sz w:val="24"/>
+                <w:szCs w:val="24"/>
+                <w:shd w:val="clear" w:color="auto" w:fill="FFFFFF"/>
+              </w:rPr>
+            </w:pPr>
+            <w:r>
+              <w:rPr>
+                <w:rFonts w:ascii="Tahoma" w:eastAsia="Times New Roman" w:hAnsi="Tahoma" w:cs="Tahoma"/>
+                <w:color w:val="2E1308"/>
+                <w:sz w:val="24"/>
+                <w:szCs w:val="24"/>
+                <w:shd w:val="clear" w:color="auto" w:fill="FFFFFF"/>
+              </w:rPr>
+              <w:t>“I will establish them in salvation;</w:t>
+            </w:r>
+          </w:p>
+          <w:p>
+            <w:pPr>
+              <w:spacing w:line="240" w:lineRule="auto"/>
+              <w:jc w:val="left"/>
+              <w:rPr>
+                <w:rFonts w:ascii="Tahoma" w:eastAsia="Times New Roman" w:hAnsi="Tahoma" w:cs="Tahoma"/>
+                <w:color w:val="2E1308"/>
+                <w:sz w:val="24"/>
+                <w:szCs w:val="24"/>
+                <w:shd w:val="clear" w:color="auto" w:fill="FFFFFF"/>
+              </w:rPr>
+            </w:pPr>
+            <w:r>
+              <w:rPr>
+                <w:rFonts w:ascii="Tahoma" w:eastAsia="Times New Roman" w:hAnsi="Tahoma" w:cs="Tahoma"/>
+                <w:color w:val="2E1308"/>
+                <w:sz w:val="24"/>
+                <w:szCs w:val="24"/>
+                <w:shd w:val="clear" w:color="auto" w:fill="FFFFFF"/>
+              </w:rPr>
+              <w:t>I will declare it boldly.”</w:t>
+            </w:r>
+          </w:p>
+        </w:tc>
+      </w:tr>
+      <w:tr>
+        <w:tc>
+          <w:tcPr>
+            <w:tcW w:w="532" w:type="pct"/>
+          </w:tcPr>
+          <w:p>
+            <w:pPr>
+              <w:pStyle w:val="EnglishHangNoCoptic"/>
+            </w:pPr>
+            <w:r>
+              <w:t>7 The words of the Lord are pure words,</w:t>
+            </w:r>
+          </w:p>
+          <w:p>
+            <w:pPr>
+              <w:pStyle w:val="EnglishHangNoCoptic"/>
+            </w:pPr>
+            <w:r>
+              <w:tab/>
+              <w:t>like silver refined by fire, purged of earth,</w:t>
+            </w:r>
+          </w:p>
+          <w:p>
+            <w:pPr>
+              <w:pStyle w:val="EnglishHangEndNoCoptic"/>
+            </w:pPr>
+            <w:r>
+              <w:tab/>
+              <w:t>seven times purified.</w:t>
+            </w:r>
+          </w:p>
+          <w:p>
+            <w:pPr>
+              <w:pStyle w:val="EnglishHangNoCoptic"/>
+            </w:pPr>
+          </w:p>
+        </w:tc>
+        <w:tc>
+          <w:tcPr>
+            <w:tcW w:w="518" w:type="pct"/>
+          </w:tcPr>
+          <w:p>
+            <w:pPr>
+              <w:pStyle w:val="EnglishHangNoCoptic"/>
+            </w:pPr>
+            <w:r>
+              <w:t>7 The words of the Lord are pure words,</w:t>
+            </w:r>
+          </w:p>
+          <w:p>
+            <w:pPr>
+              <w:pStyle w:val="EnglishHangNoCoptic"/>
+            </w:pPr>
+            <w:r>
+              <w:tab/>
+              <w:t>like silver refined by fire, purged of earth,</w:t>
+            </w:r>
+          </w:p>
+          <w:p>
+            <w:pPr>
+              <w:pStyle w:val="EnglishHangEndNoCoptic"/>
+            </w:pPr>
+            <w:r>
+              <w:tab/>
+            </w:r>
+            <w:r>
+              <w:t xml:space="preserve">purified </w:t>
+            </w:r>
+            <w:r>
+              <w:t>seven times.</w:t>
+            </w:r>
+          </w:p>
+          <w:p>
+            <w:pPr>
+              <w:pStyle w:val="EngIndEnd"/>
+            </w:pPr>
+          </w:p>
+        </w:tc>
+        <w:tc>
+          <w:tcPr>
+            <w:tcW w:w="388" w:type="pct"/>
+          </w:tcPr>
+          <w:p>
+            <w:pPr>
+              <w:rPr>
+                <w:rFonts w:ascii="Times" w:hAnsi="Times" w:cs="Times"/>
+                <w:sz w:val="32"/>
+                <w:szCs w:val="32"/>
+              </w:rPr>
+            </w:pPr>
+            <w:r>
+              <w:rPr>
+                <w:rFonts w:ascii="Times" w:hAnsi="Times" w:cs="Times"/>
+                <w:i/>
+                <w:sz w:val="32"/>
+                <w:szCs w:val="32"/>
+              </w:rPr>
+              <w:t>But</w:t>
+            </w:r>
+            <w:r>
+              <w:rPr>
+                <w:rFonts w:ascii="Times" w:hAnsi="Times" w:cs="Times"/>
+                <w:sz w:val="32"/>
+                <w:szCs w:val="32"/>
+              </w:rPr>
+              <w:t xml:space="preserve"> the words of the Lord are pure words; molten silver tried on the earth, purified seven times.</w:t>
+            </w:r>
+          </w:p>
+        </w:tc>
+        <w:tc>
+          <w:tcPr>
+            <w:tcW w:w="388" w:type="pct"/>
+          </w:tcPr>
+          <w:p>
+            <w:pPr>
+              <w:rPr>
+                <w:rFonts w:ascii="Times" w:hAnsi="Times" w:cs="Times"/>
+                <w:sz w:val="32"/>
+                <w:szCs w:val="32"/>
+              </w:rPr>
+            </w:pPr>
+            <w:r>
+              <w:rPr>
+                <w:rFonts w:ascii="Times" w:hAnsi="Times" w:cs="Times"/>
+                <w:sz w:val="32"/>
+                <w:szCs w:val="32"/>
+              </w:rPr>
+              <w:t>The words of the Lord are pure words; molten silver tired in the earth, purified seven times.</w:t>
+            </w:r>
+          </w:p>
+        </w:tc>
+        <w:tc>
+          <w:tcPr>
+            <w:tcW w:w="529" w:type="pct"/>
+          </w:tcPr>
+          <w:p>
+            <w:r>
+              <w:rPr>
+                <w:rFonts w:ascii="Times" w:hAnsi="Times" w:cs="Times"/>
+                <w:sz w:val="32"/>
+                <w:szCs w:val="32"/>
+              </w:rPr>
+              <w:t>The words of the Lord are pure words: silver that is fired, tried in the earth, purified seven times.</w:t>
+            </w:r>
+          </w:p>
+        </w:tc>
+        <w:tc>
+          <w:tcPr>
+            <w:tcW w:w="519" w:type="pct"/>
+          </w:tcPr>
+          <w:p>
+            <w:r>
+              <w:t>The words of the Lord are pure words, silver that is fired, tried in the earth, brought to sevenfold purity.</w:t>
+            </w:r>
+          </w:p>
+        </w:tc>
+        <w:tc>
+          <w:tcPr>
+            <w:tcW w:w="525" w:type="pct"/>
+          </w:tcPr>
+          <w:p>
+            <w:r>
+              <w:t>The words of the Lord are pure words, even as the silver, which from the earth is tried, and purified seven times in the fire.</w:t>
+            </w:r>
+          </w:p>
+        </w:tc>
+        <w:tc>
+          <w:tcPr>
+            <w:tcW w:w="534" w:type="pct"/>
+          </w:tcPr>
+          <w:p>
+            <w:pPr>
+              <w:pStyle w:val="EngIndEnd"/>
+            </w:pPr>
+            <w:r>
+              <w:t>The sayings of the Lord are pure sayings,</w:t>
+            </w:r>
+          </w:p>
+          <w:p>
+            <w:pPr>
+              <w:pStyle w:val="EngIndEnd"/>
+            </w:pPr>
+            <w:r>
+              <w:t>silver refined by fire, tested for soil,</w:t>
+            </w:r>
+          </w:p>
+          <w:p>
+            <w:pPr>
+              <w:pStyle w:val="EngIndEnd"/>
+            </w:pPr>
+            <w:r>
               <w:lastRenderedPageBreak/>
-              <w:t xml:space="preserve">who have said, We will magnify our tongue; our lips are our own: </w:t>
-            </w:r>
+              <w:t>cleansed seven times.</w:t>
+            </w:r>
+          </w:p>
+        </w:tc>
+        <w:tc>
+          <w:tcPr>
+            <w:tcW w:w="534" w:type="pct"/>
+          </w:tcPr>
+          <w:p>
+            <w:pPr>
+              <w:pStyle w:val="EngIndEnd"/>
+            </w:pPr>
             <w:r>
               <w:rPr>
                 <w:rFonts w:ascii="Tahoma" w:hAnsi="Tahoma" w:cs="Tahoma"/>
@@ -1102,13 +1918,23 @@
                 <w:szCs w:val="32"/>
               </w:rPr>
               <w:lastRenderedPageBreak/>
-              <w:t>who is Lord of us?</w:t>
-            </w:r>
-          </w:p>
-        </w:tc>
-        <w:tc>
-          <w:tcPr>
-            <w:tcW w:w="632" w:type="pct"/>
+              <w:t xml:space="preserve">The oracles of the Lord are pure oracles; as silver tried in the fire, proved in a furnace of earth, purified </w:t>
+            </w:r>
+            <w:r>
+              <w:rPr>
+                <w:rFonts w:ascii="Tahoma" w:hAnsi="Tahoma" w:cs="Tahoma"/>
+                <w:color w:val="220F09"/>
+                <w:sz w:val="32"/>
+                <w:szCs w:val="32"/>
+              </w:rPr>
+              <w:lastRenderedPageBreak/>
+              <w:t>seven times.</w:t>
+            </w:r>
+          </w:p>
+        </w:tc>
+        <w:tc>
+          <w:tcPr>
+            <w:tcW w:w="533" w:type="pct"/>
           </w:tcPr>
           <w:p>
             <w:pPr>
@@ -1131,7 +1957,7 @@
                 <w:shd w:val="clear" w:color="auto" w:fill="FFFFFF"/>
               </w:rPr>
               <w:lastRenderedPageBreak/>
-              <w:t>Saying, “We will make our tongue powerful;</w:t>
+              <w:t>The words of the Lord are pure words,</w:t>
             </w:r>
           </w:p>
           <w:p>
@@ -1154,7 +1980,7 @@
                 <w:szCs w:val="24"/>
                 <w:shd w:val="clear" w:color="auto" w:fill="FFFFFF"/>
               </w:rPr>
-              <w:t>Our lips are our own;</w:t>
+              <w:t>Like silver fired in a furnace of earth,</w:t>
             </w:r>
           </w:p>
           <w:p>
@@ -1177,7 +2003,7 @@
                 <w:szCs w:val="24"/>
                 <w:shd w:val="clear" w:color="auto" w:fill="FFFFFF"/>
               </w:rPr>
-              <w:t>Who is lord over us?”</w:t>
+              <w:t>Purified seven times.</w:t>
             </w:r>
           </w:p>
         </w:tc>
@@ -1185,113 +2011,83 @@
       <w:tr>
         <w:tc>
           <w:tcPr>
-            <w:tcW w:w="629" w:type="pct"/>
+            <w:tcW w:w="532" w:type="pct"/>
           </w:tcPr>
           <w:p>
             <w:pPr>
               <w:pStyle w:val="EnglishHangNoCoptic"/>
             </w:pPr>
             <w:r>
-              <w:lastRenderedPageBreak/>
-              <w:t>6 ‘Because of the oppression of the needy</w:t>
+              <w:t xml:space="preserve">8 </w:t>
+            </w:r>
+            <w:r>
+              <w:t>You</w:t>
+            </w:r>
+            <w:r>
+              <w:t xml:space="preserve">, O Lord, </w:t>
+            </w:r>
+            <w:r>
+              <w:t>will</w:t>
+            </w:r>
+            <w:r>
+              <w:t xml:space="preserve"> keep us</w:t>
+            </w:r>
+          </w:p>
+          <w:p>
+            <w:pPr>
+              <w:pStyle w:val="EnglishHangEndNoCoptic"/>
+            </w:pPr>
+            <w:r>
+              <w:tab/>
+              <w:t>and preserve us from this generation and for ever.</w:t>
             </w:r>
           </w:p>
           <w:p>
             <w:pPr>
               <w:pStyle w:val="EnglishHangNoCoptic"/>
             </w:pPr>
+          </w:p>
+        </w:tc>
+        <w:tc>
+          <w:tcPr>
+            <w:tcW w:w="518" w:type="pct"/>
+          </w:tcPr>
+          <w:p>
+            <w:pPr>
+              <w:pStyle w:val="EnglishHangNoCoptic"/>
+            </w:pPr>
+            <w:r>
+              <w:t xml:space="preserve">8 </w:t>
+            </w:r>
+            <w:r>
+              <w:t>You</w:t>
+            </w:r>
+            <w:r>
+              <w:t xml:space="preserve">, O Lord, </w:t>
+            </w:r>
+            <w:r>
+              <w:t>will</w:t>
+            </w:r>
+            <w:r>
+              <w:t xml:space="preserve"> </w:t>
+            </w:r>
+            <w:r>
+              <w:t>guard</w:t>
+            </w:r>
+            <w:r>
+              <w:t xml:space="preserve"> us</w:t>
+            </w:r>
+            <w:r>
+              <w:t>,</w:t>
+            </w:r>
+          </w:p>
+          <w:p>
+            <w:pPr>
+              <w:pStyle w:val="EnglishHangEndNoCoptic"/>
+            </w:pPr>
             <w:r>
               <w:tab/>
-              <w:t>and the groaning of the poor,</w:t>
-            </w:r>
-          </w:p>
-          <w:p>
-            <w:pPr>
-              <w:pStyle w:val="EnglishHangNoCoptic"/>
-            </w:pPr>
-            <w:r>
-              <w:tab/>
-              <w:t>now I will arise,’ says the Lord;</w:t>
-            </w:r>
-          </w:p>
-          <w:p>
-            <w:pPr>
-              <w:pStyle w:val="EnglishHangEndNoCoptic"/>
-            </w:pPr>
-            <w:r>
-              <w:tab/>
-              <w:t>‘I will set him in safety and speak plainly in him.’</w:t>
-            </w:r>
-            <w:r>
-              <w:rPr>
-                <w:rStyle w:val="FootnoteReference"/>
-              </w:rPr>
-              <w:footnoteReference w:id="1"/>
-            </w:r>
-          </w:p>
-          <w:p>
-            <w:pPr>
-              <w:pStyle w:val="CoptIndEnd"/>
-            </w:pPr>
-          </w:p>
-        </w:tc>
-        <w:tc>
-          <w:tcPr>
-            <w:tcW w:w="613" w:type="pct"/>
-          </w:tcPr>
-          <w:p>
-            <w:pPr>
-              <w:pStyle w:val="EnglishHangNoCoptic"/>
-            </w:pPr>
-            <w:r>
-              <w:t>6 “</w:t>
-            </w:r>
-            <w:r>
-              <w:t>Because of the oppression of the needy</w:t>
-            </w:r>
-          </w:p>
-          <w:p>
-            <w:pPr>
-              <w:pStyle w:val="EnglishHangNoCoptic"/>
-            </w:pPr>
-            <w:r>
-              <w:tab/>
-              <w:t>and the groaning of the poor,</w:t>
-            </w:r>
-          </w:p>
-          <w:p>
-            <w:pPr>
-              <w:pStyle w:val="EnglishHangNoCoptic"/>
-            </w:pPr>
-            <w:r>
-              <w:tab/>
-              <w:t>now I will arise,”</w:t>
-            </w:r>
-            <w:r>
-              <w:t xml:space="preserve"> says the Lord;</w:t>
-            </w:r>
-          </w:p>
-          <w:p>
-            <w:pPr>
-              <w:pStyle w:val="EnglishHangEndNoCoptic"/>
-            </w:pPr>
-            <w:r>
-              <w:tab/>
-            </w:r>
-            <w:r>
-              <w:t>“</w:t>
-            </w:r>
-            <w:r>
-              <w:t>I will set him in safety and speak plainly in him.</w:t>
-            </w:r>
-            <w:r>
-              <w:t>”</w:t>
-            </w:r>
-            <w:r>
-              <w:rPr>
-                <w:rStyle w:val="FootnoteReference"/>
-              </w:rPr>
-              <w:footnoteReference w:id="2"/>
+              <w:t>and preserve us from this generation and for ever.</w:t>
             </w:r>
           </w:p>
           <w:p>
@@ -1302,65 +2098,102 @@
         </w:tc>
         <w:tc>
           <w:tcPr>
-            <w:tcW w:w="626" w:type="pct"/>
-          </w:tcPr>
-          <w:p>
-            <w:r>
-              <w:rPr>
-                <w:rFonts w:ascii="Times" w:hAnsi="Times" w:cs="Times"/>
-                <w:sz w:val="32"/>
-                <w:szCs w:val="32"/>
-              </w:rPr>
-              <w:t>Because of the misery of the needy and the groaning of the poor, now will I arise, says the Lord; I will be in salvation and I will manifest Myself in it.</w:t>
-            </w:r>
-          </w:p>
-        </w:tc>
-        <w:tc>
-          <w:tcPr>
-            <w:tcW w:w="615" w:type="pct"/>
-          </w:tcPr>
-          <w:p>
-            <w:r>
-              <w:t xml:space="preserve">Because of the distress of the beggars and the groaning of the poor, now I will arise, </w:t>
-            </w:r>
-            <w:proofErr w:type="spellStart"/>
-            <w:r>
-              <w:t>saith</w:t>
-            </w:r>
-            <w:proofErr w:type="spellEnd"/>
-            <w:r>
-              <w:t xml:space="preserve"> the Lord; I will establish them in salvation, I will be manifest therein.</w:t>
-            </w:r>
-          </w:p>
-        </w:tc>
-        <w:tc>
-          <w:tcPr>
-            <w:tcW w:w="621" w:type="pct"/>
-          </w:tcPr>
-          <w:p>
-            <w:r>
-              <w:t xml:space="preserve">For the comfortless troubles’ sake of the needy, and because of the deep sighing of the poor, Now will I arise, </w:t>
-            </w:r>
-            <w:proofErr w:type="spellStart"/>
-            <w:r>
-              <w:t>saith</w:t>
-            </w:r>
-            <w:proofErr w:type="spellEnd"/>
-            <w:r>
-              <w:t xml:space="preserve"> the Lord; I will set myself unto salvation; I will do it for all to see.</w:t>
-            </w:r>
-          </w:p>
-        </w:tc>
-        <w:tc>
-          <w:tcPr>
-            <w:tcW w:w="632" w:type="pct"/>
+            <w:tcW w:w="388" w:type="pct"/>
+          </w:tcPr>
+          <w:p>
+            <w:pPr>
+              <w:rPr>
+                <w:rFonts w:ascii="Times" w:hAnsi="Times" w:cs="Times"/>
+                <w:sz w:val="32"/>
+                <w:szCs w:val="32"/>
+              </w:rPr>
+            </w:pPr>
+            <w:r>
+              <w:rPr>
+                <w:rFonts w:ascii="Times" w:hAnsi="Times" w:cs="Times"/>
+                <w:i/>
+                <w:sz w:val="32"/>
+                <w:szCs w:val="32"/>
+              </w:rPr>
+              <w:t>But</w:t>
+            </w:r>
+            <w:r>
+              <w:rPr>
+                <w:rFonts w:ascii="Times" w:hAnsi="Times" w:cs="Times"/>
+                <w:sz w:val="32"/>
+                <w:szCs w:val="32"/>
+              </w:rPr>
+              <w:t xml:space="preserve"> Thou, Lord, wilt save us and wilt guard us from this generation and unto age.</w:t>
+            </w:r>
+          </w:p>
+        </w:tc>
+        <w:tc>
+          <w:tcPr>
+            <w:tcW w:w="388" w:type="pct"/>
+          </w:tcPr>
+          <w:p>
+            <w:pPr>
+              <w:rPr>
+                <w:rFonts w:ascii="Times" w:hAnsi="Times" w:cs="Times"/>
+                <w:sz w:val="32"/>
+                <w:szCs w:val="32"/>
+              </w:rPr>
+            </w:pPr>
+            <w:r>
+              <w:rPr>
+                <w:rFonts w:ascii="Times" w:hAnsi="Times" w:cs="Times"/>
+                <w:sz w:val="32"/>
+                <w:szCs w:val="32"/>
+              </w:rPr>
+              <w:t>You, Lord, will save us, and will guard us from this generation and forever.</w:t>
+            </w:r>
+          </w:p>
+        </w:tc>
+        <w:tc>
+          <w:tcPr>
+            <w:tcW w:w="529" w:type="pct"/>
+          </w:tcPr>
+          <w:p>
+            <w:r>
+              <w:rPr>
+                <w:rFonts w:ascii="Times" w:hAnsi="Times" w:cs="Times"/>
+                <w:sz w:val="32"/>
+                <w:szCs w:val="32"/>
+              </w:rPr>
+              <w:t>But Thou O Lord, shalt deliver us and guard us from this generation for ever. </w:t>
+            </w:r>
+          </w:p>
+        </w:tc>
+        <w:tc>
+          <w:tcPr>
+            <w:tcW w:w="519" w:type="pct"/>
+          </w:tcPr>
+          <w:p>
+            <w:r>
+              <w:t>Thou, O Lord, shalt keep us and shalt preserve us from this generation, and for evermore.</w:t>
+            </w:r>
+          </w:p>
+        </w:tc>
+        <w:tc>
+          <w:tcPr>
+            <w:tcW w:w="525" w:type="pct"/>
+          </w:tcPr>
+          <w:p>
+            <w:r>
+              <w:t>Thou shalt keep us, O Lord, and shalt preserve us from this generation and for ever.</w:t>
+            </w:r>
+          </w:p>
+        </w:tc>
+        <w:tc>
+          <w:tcPr>
+            <w:tcW w:w="534" w:type="pct"/>
           </w:tcPr>
           <w:p>
             <w:pPr>
               <w:pStyle w:val="EngIndEnd"/>
             </w:pPr>
             <w:r>
-              <w:t xml:space="preserve">“Due to the wretchedness of the poor </w:t>
+              <w:t>You, O Lord, you will guard us,</w:t>
             </w:r>
           </w:p>
           <w:p>
@@ -1368,37 +2201,13 @@
               <w:pStyle w:val="EngIndEnd"/>
             </w:pPr>
             <w:r>
-              <w:t xml:space="preserve">and due to the </w:t>
-            </w:r>
-            <w:proofErr w:type="spellStart"/>
-            <w:r>
-              <w:t>groanings</w:t>
-            </w:r>
-            <w:proofErr w:type="spellEnd"/>
-            <w:r>
-              <w:t xml:space="preserve"> of the needy,</w:t>
-            </w:r>
-          </w:p>
-          <w:p>
-            <w:pPr>
-              <w:pStyle w:val="EngIndEnd"/>
-            </w:pPr>
-            <w:r>
-              <w:t>I will now rise up,” says the Lord;</w:t>
-            </w:r>
-          </w:p>
-          <w:p>
-            <w:pPr>
-              <w:pStyle w:val="EngIndEnd"/>
-            </w:pPr>
-            <w:r>
-              <w:t>“I will place in safety; I will speak freely against it.”</w:t>
-            </w:r>
-          </w:p>
-        </w:tc>
-        <w:tc>
-          <w:tcPr>
-            <w:tcW w:w="632" w:type="pct"/>
+              <w:t>and you will preserve us from this generation and forever.</w:t>
+            </w:r>
+          </w:p>
+        </w:tc>
+        <w:tc>
+          <w:tcPr>
+            <w:tcW w:w="534" w:type="pct"/>
           </w:tcPr>
           <w:p>
             <w:pPr>
@@ -1411,9 +2220,324 @@
                 <w:sz w:val="32"/>
                 <w:szCs w:val="32"/>
               </w:rPr>
-              <w:t xml:space="preserve">Because of the misery of the poor, and because of the sighing of the needy, now will I arise, </w:t>
-            </w:r>
-            <w:proofErr w:type="spellStart"/>
+              <w:t>Thou, O Lord, shalt keep us, and shalt preserve us, from this generation, and for ever.</w:t>
+            </w:r>
+          </w:p>
+        </w:tc>
+        <w:tc>
+          <w:tcPr>
+            <w:tcW w:w="533" w:type="pct"/>
+          </w:tcPr>
+          <w:p>
+            <w:pPr>
+              <w:spacing w:line="240" w:lineRule="auto"/>
+              <w:jc w:val="left"/>
+              <w:rPr>
+                <w:rFonts w:ascii="Tahoma" w:eastAsia="Times New Roman" w:hAnsi="Tahoma" w:cs="Tahoma"/>
+                <w:color w:val="2E1308"/>
+                <w:sz w:val="24"/>
+                <w:szCs w:val="24"/>
+                <w:shd w:val="clear" w:color="auto" w:fill="FFFFFF"/>
+              </w:rPr>
+            </w:pPr>
+            <w:r>
+              <w:rPr>
+                <w:rFonts w:ascii="Tahoma" w:eastAsia="Times New Roman" w:hAnsi="Tahoma" w:cs="Tahoma"/>
+                <w:color w:val="2E1308"/>
+                <w:sz w:val="24"/>
+                <w:szCs w:val="24"/>
+                <w:shd w:val="clear" w:color="auto" w:fill="FFFFFF"/>
+              </w:rPr>
+              <w:t>You shall guard us, O Lord;</w:t>
+            </w:r>
+          </w:p>
+          <w:p>
+            <w:pPr>
+              <w:spacing w:line="240" w:lineRule="auto"/>
+              <w:jc w:val="left"/>
+              <w:rPr>
+                <w:rFonts w:ascii="Tahoma" w:eastAsia="Times New Roman" w:hAnsi="Tahoma" w:cs="Tahoma"/>
+                <w:color w:val="2E1308"/>
+                <w:sz w:val="24"/>
+                <w:szCs w:val="24"/>
+                <w:shd w:val="clear" w:color="auto" w:fill="FFFFFF"/>
+              </w:rPr>
+            </w:pPr>
+            <w:r>
+              <w:rPr>
+                <w:rFonts w:ascii="Tahoma" w:eastAsia="Times New Roman" w:hAnsi="Tahoma" w:cs="Tahoma"/>
+                <w:color w:val="2E1308"/>
+                <w:sz w:val="24"/>
+                <w:szCs w:val="24"/>
+                <w:shd w:val="clear" w:color="auto" w:fill="FFFFFF"/>
+              </w:rPr>
+              <w:t>You shall preserve us from this generation forever.</w:t>
+            </w:r>
+          </w:p>
+        </w:tc>
+      </w:tr>
+      <w:tr>
+        <w:tc>
+          <w:tcPr>
+            <w:tcW w:w="532" w:type="pct"/>
+          </w:tcPr>
+          <w:p>
+            <w:pPr>
+              <w:pStyle w:val="EnglishHangNoCoptic"/>
+            </w:pPr>
+            <w:r>
+              <w:t>9 The godless prowl around;</w:t>
+            </w:r>
+          </w:p>
+          <w:p>
+            <w:pPr>
+              <w:pStyle w:val="EnglishHangEndNoCoptic"/>
+            </w:pPr>
+            <w:r>
+              <w:tab/>
+              <w:t xml:space="preserve">from </w:t>
+            </w:r>
+            <w:r>
+              <w:t>Your</w:t>
+            </w:r>
+            <w:r>
+              <w:t xml:space="preserve"> height, great is </w:t>
+            </w:r>
+            <w:r>
+              <w:t>Your</w:t>
+            </w:r>
+            <w:r>
+              <w:t xml:space="preserve"> care of the sons of men.</w:t>
+            </w:r>
+          </w:p>
+          <w:p>
+            <w:pPr>
+              <w:pStyle w:val="EnglishHangNoCoptic"/>
+            </w:pPr>
+          </w:p>
+        </w:tc>
+        <w:tc>
+          <w:tcPr>
+            <w:tcW w:w="518" w:type="pct"/>
+          </w:tcPr>
+          <w:p>
+            <w:pPr>
+              <w:pStyle w:val="EnglishHangNoCoptic"/>
+            </w:pPr>
+            <w:r>
+              <w:t xml:space="preserve">9 The </w:t>
+            </w:r>
+            <w:r>
+              <w:t>ungodly</w:t>
+            </w:r>
+            <w:r>
+              <w:t xml:space="preserve"> prowl around;</w:t>
+            </w:r>
+          </w:p>
+          <w:p>
+            <w:pPr>
+              <w:pStyle w:val="EnglishHangEndNoCoptic"/>
+            </w:pPr>
+            <w:r>
+              <w:tab/>
+            </w:r>
+            <w:r>
+              <w:t>according to Your</w:t>
+            </w:r>
+            <w:r>
+              <w:t xml:space="preserve"> </w:t>
+            </w:r>
+            <w:r>
+              <w:t>greatness</w:t>
+            </w:r>
+            <w:r>
+              <w:t xml:space="preserve">, </w:t>
+            </w:r>
+            <w:r>
+              <w:t>Your care for</w:t>
+            </w:r>
+            <w:r>
+              <w:t xml:space="preserve"> the sons of men.</w:t>
+            </w:r>
+          </w:p>
+          <w:p>
+            <w:pPr>
+              <w:pStyle w:val="EnglishHangEndNoCoptic"/>
+            </w:pPr>
+            <w:r>
+              <w:t>.</w:t>
+            </w:r>
+          </w:p>
+          <w:p>
+            <w:pPr>
+              <w:pStyle w:val="EngIndEnd"/>
+            </w:pPr>
+          </w:p>
+        </w:tc>
+        <w:tc>
+          <w:tcPr>
+            <w:tcW w:w="388" w:type="pct"/>
+          </w:tcPr>
+          <w:p>
+            <w:pPr>
+              <w:rPr>
+                <w:rFonts w:ascii="Times" w:hAnsi="Times" w:cs="Times"/>
+                <w:sz w:val="32"/>
+                <w:szCs w:val="32"/>
+              </w:rPr>
+            </w:pPr>
+            <w:r>
+              <w:rPr>
+                <w:rFonts w:ascii="Times" w:hAnsi="Times" w:cs="Times"/>
+                <w:sz w:val="32"/>
+                <w:szCs w:val="32"/>
+              </w:rPr>
+              <w:t xml:space="preserve">The </w:t>
+            </w:r>
+            <w:r>
+              <w:rPr>
+                <w:rFonts w:ascii="Times" w:hAnsi="Times" w:cs="Times"/>
+                <w:i/>
+                <w:sz w:val="32"/>
+                <w:szCs w:val="32"/>
+              </w:rPr>
+              <w:t>impious</w:t>
+            </w:r>
+            <w:r>
+              <w:rPr>
+                <w:rFonts w:ascii="Times" w:hAnsi="Times" w:cs="Times"/>
+                <w:sz w:val="32"/>
+                <w:szCs w:val="32"/>
+              </w:rPr>
+              <w:t xml:space="preserve"> will walk in a circle; </w:t>
+            </w:r>
+            <w:r>
+              <w:rPr>
+                <w:rFonts w:ascii="Times" w:hAnsi="Times" w:cs="Times"/>
+                <w:i/>
+                <w:sz w:val="32"/>
+                <w:szCs w:val="32"/>
+              </w:rPr>
+              <w:t>according to</w:t>
+            </w:r>
+            <w:r>
+              <w:rPr>
+                <w:rFonts w:ascii="Times" w:hAnsi="Times" w:cs="Times"/>
+                <w:sz w:val="32"/>
+                <w:szCs w:val="32"/>
+              </w:rPr>
+              <w:t xml:space="preserve"> Thy exaltedness Thou hast caused the sons of men to be long-lived.</w:t>
+            </w:r>
+          </w:p>
+        </w:tc>
+        <w:tc>
+          <w:tcPr>
+            <w:tcW w:w="388" w:type="pct"/>
+          </w:tcPr>
+          <w:p>
+            <w:pPr>
+              <w:rPr>
+                <w:rFonts w:ascii="Times" w:hAnsi="Times" w:cs="Times"/>
+                <w:i/>
+                <w:sz w:val="32"/>
+                <w:szCs w:val="32"/>
+              </w:rPr>
+            </w:pPr>
+            <w:r>
+              <w:rPr>
+                <w:rFonts w:ascii="Times" w:hAnsi="Times" w:cs="Times"/>
+                <w:sz w:val="32"/>
+                <w:szCs w:val="32"/>
+              </w:rPr>
+              <w:t xml:space="preserve">The impious will walk in a circle; according to Your exaltedness, You have caused the sons of men to be long-lived. </w:t>
+            </w:r>
+            <w:r>
+              <w:rPr>
+                <w:rFonts w:ascii="Times" w:hAnsi="Times" w:cs="Times"/>
+                <w:i/>
+                <w:sz w:val="32"/>
+                <w:szCs w:val="32"/>
+              </w:rPr>
+              <w:t>Alleluia.</w:t>
+            </w:r>
+            <w:bookmarkStart w:id="0" w:name="_GoBack"/>
+            <w:bookmarkEnd w:id="0"/>
+          </w:p>
+        </w:tc>
+        <w:tc>
+          <w:tcPr>
+            <w:tcW w:w="529" w:type="pct"/>
+          </w:tcPr>
+          <w:p>
+            <w:r>
+              <w:rPr>
+                <w:rFonts w:ascii="Times" w:hAnsi="Times" w:cs="Times"/>
+                <w:sz w:val="32"/>
+                <w:szCs w:val="32"/>
+              </w:rPr>
+              <w:t xml:space="preserve">The wicked walk roundabout us; like unto Thy Highness, Thou hast increased the days of the children of men. </w:t>
+            </w:r>
+            <w:r>
+              <w:rPr>
+                <w:rFonts w:ascii="Times" w:hAnsi="Times" w:cs="Times"/>
+                <w:i/>
+                <w:iCs/>
+                <w:sz w:val="32"/>
+                <w:szCs w:val="32"/>
+              </w:rPr>
+              <w:t>Alleluia. </w:t>
+            </w:r>
+          </w:p>
+        </w:tc>
+        <w:tc>
+          <w:tcPr>
+            <w:tcW w:w="519" w:type="pct"/>
+          </w:tcPr>
+          <w:p>
+            <w:r>
+              <w:t>The ungodly walk round about; to the measure of Thy loftiness hast Thou esteemed the sons of men.</w:t>
+            </w:r>
+          </w:p>
+        </w:tc>
+        <w:tc>
+          <w:tcPr>
+            <w:tcW w:w="525" w:type="pct"/>
+          </w:tcPr>
+          <w:p>
+            <w:r>
+              <w:t>The ungodly walk on every side; according unto Thy height hast Thou increased the children of men.</w:t>
+            </w:r>
+          </w:p>
+        </w:tc>
+        <w:tc>
+          <w:tcPr>
+            <w:tcW w:w="534" w:type="pct"/>
+          </w:tcPr>
+          <w:p>
+            <w:pPr>
+              <w:pStyle w:val="EngIndEnd"/>
+            </w:pPr>
+            <w:r>
+              <w:t>All around the impious are walking about;</w:t>
+            </w:r>
+          </w:p>
+          <w:p>
+            <w:pPr>
+              <w:pStyle w:val="EngIndEnd"/>
+            </w:pPr>
+            <w:r>
+              <w:t>according to your exalted state you showed regard for the sons of man.</w:t>
+            </w:r>
+          </w:p>
+        </w:tc>
+        <w:tc>
+          <w:tcPr>
+            <w:tcW w:w="534" w:type="pct"/>
+          </w:tcPr>
+          <w:p>
+            <w:pPr>
+              <w:pStyle w:val="EngIndEnd"/>
+            </w:pPr>
             <w:r>
               <w:rPr>
                 <w:rFonts w:ascii="Tahoma" w:hAnsi="Tahoma" w:cs="Tahoma"/>
@@ -1421,23 +2545,13 @@
                 <w:sz w:val="32"/>
                 <w:szCs w:val="32"/>
               </w:rPr>
-              <w:t>saith</w:t>
-            </w:r>
-            <w:proofErr w:type="spellEnd"/>
-            <w:r>
-              <w:rPr>
-                <w:rFonts w:ascii="Tahoma" w:hAnsi="Tahoma" w:cs="Tahoma"/>
-                <w:color w:val="220F09"/>
-                <w:sz w:val="32"/>
-                <w:szCs w:val="32"/>
-              </w:rPr>
-              <w:t xml:space="preserve"> the Lord, I will set them in safety; I will speak to them thereof openly.</w:t>
-            </w:r>
-          </w:p>
-        </w:tc>
-        <w:tc>
-          <w:tcPr>
-            <w:tcW w:w="632" w:type="pct"/>
+              <w:t>The ungodly walk around: according to thy greatness thou has greatly exalted the sons of men.</w:t>
+            </w:r>
+          </w:p>
+        </w:tc>
+        <w:tc>
+          <w:tcPr>
+            <w:tcW w:w="533" w:type="pct"/>
           </w:tcPr>
           <w:p>
             <w:pPr>
@@ -1459,7 +2573,7 @@
                 <w:szCs w:val="24"/>
                 <w:shd w:val="clear" w:color="auto" w:fill="FFFFFF"/>
               </w:rPr>
-              <w:t>“Because of the suffering of the needy,</w:t>
+              <w:t>The ungodly walk in a circle;</w:t>
             </w:r>
           </w:p>
           <w:p>
@@ -1482,839 +2596,6 @@
                 <w:szCs w:val="24"/>
                 <w:shd w:val="clear" w:color="auto" w:fill="FFFFFF"/>
               </w:rPr>
-              <w:t>And because of the groaning of the poor,</w:t>
-            </w:r>
-          </w:p>
-          <w:p>
-            <w:pPr>
-              <w:spacing w:line="240" w:lineRule="auto"/>
-              <w:jc w:val="left"/>
-              <w:rPr>
-                <w:rFonts w:ascii="Tahoma" w:eastAsia="Times New Roman" w:hAnsi="Tahoma" w:cs="Tahoma"/>
-                <w:color w:val="2E1308"/>
-                <w:sz w:val="24"/>
-                <w:szCs w:val="24"/>
-                <w:shd w:val="clear" w:color="auto" w:fill="FFFFFF"/>
-              </w:rPr>
-            </w:pPr>
-            <w:r>
-              <w:rPr>
-                <w:rFonts w:ascii="Tahoma" w:eastAsia="Times New Roman" w:hAnsi="Tahoma" w:cs="Tahoma"/>
-                <w:color w:val="2E1308"/>
-                <w:sz w:val="24"/>
-                <w:szCs w:val="24"/>
-                <w:shd w:val="clear" w:color="auto" w:fill="FFFFFF"/>
-              </w:rPr>
-              <w:t>Now I will arise,” says the Lord;</w:t>
-            </w:r>
-          </w:p>
-          <w:p>
-            <w:pPr>
-              <w:spacing w:line="240" w:lineRule="auto"/>
-              <w:jc w:val="left"/>
-              <w:rPr>
-                <w:rFonts w:ascii="Tahoma" w:eastAsia="Times New Roman" w:hAnsi="Tahoma" w:cs="Tahoma"/>
-                <w:color w:val="2E1308"/>
-                <w:sz w:val="24"/>
-                <w:szCs w:val="24"/>
-                <w:shd w:val="clear" w:color="auto" w:fill="FFFFFF"/>
-              </w:rPr>
-            </w:pPr>
-            <w:r>
-              <w:rPr>
-                <w:rFonts w:ascii="Tahoma" w:eastAsia="Times New Roman" w:hAnsi="Tahoma" w:cs="Tahoma"/>
-                <w:color w:val="2E1308"/>
-                <w:sz w:val="24"/>
-                <w:szCs w:val="24"/>
-                <w:shd w:val="clear" w:color="auto" w:fill="FFFFFF"/>
-              </w:rPr>
-              <w:t>“I will establish them in salvation;</w:t>
-            </w:r>
-          </w:p>
-          <w:p>
-            <w:pPr>
-              <w:spacing w:line="240" w:lineRule="auto"/>
-              <w:jc w:val="left"/>
-              <w:rPr>
-                <w:rFonts w:ascii="Tahoma" w:eastAsia="Times New Roman" w:hAnsi="Tahoma" w:cs="Tahoma"/>
-                <w:color w:val="2E1308"/>
-                <w:sz w:val="24"/>
-                <w:szCs w:val="24"/>
-                <w:shd w:val="clear" w:color="auto" w:fill="FFFFFF"/>
-              </w:rPr>
-            </w:pPr>
-            <w:r>
-              <w:rPr>
-                <w:rFonts w:ascii="Tahoma" w:eastAsia="Times New Roman" w:hAnsi="Tahoma" w:cs="Tahoma"/>
-                <w:color w:val="2E1308"/>
-                <w:sz w:val="24"/>
-                <w:szCs w:val="24"/>
-                <w:shd w:val="clear" w:color="auto" w:fill="FFFFFF"/>
-              </w:rPr>
-              <w:t>I will declare it boldly.”</w:t>
-            </w:r>
-          </w:p>
-        </w:tc>
-      </w:tr>
-      <w:tr>
-        <w:tc>
-          <w:tcPr>
-            <w:tcW w:w="629" w:type="pct"/>
-          </w:tcPr>
-          <w:p>
-            <w:pPr>
-              <w:pStyle w:val="EnglishHangNoCoptic"/>
-            </w:pPr>
-            <w:r>
-              <w:t>7 The words of the Lord are pure words,</w:t>
-            </w:r>
-          </w:p>
-          <w:p>
-            <w:pPr>
-              <w:pStyle w:val="EnglishHangNoCoptic"/>
-            </w:pPr>
-            <w:r>
-              <w:tab/>
-              <w:t>like silver refined by fire, purged of earth,</w:t>
-            </w:r>
-          </w:p>
-          <w:p>
-            <w:pPr>
-              <w:pStyle w:val="EnglishHangEndNoCoptic"/>
-            </w:pPr>
-            <w:r>
-              <w:tab/>
-              <w:t>seven times purified.</w:t>
-            </w:r>
-          </w:p>
-          <w:p>
-            <w:pPr>
-              <w:pStyle w:val="EnglishHangNoCoptic"/>
-            </w:pPr>
-          </w:p>
-        </w:tc>
-        <w:tc>
-          <w:tcPr>
-            <w:tcW w:w="613" w:type="pct"/>
-          </w:tcPr>
-          <w:p>
-            <w:pPr>
-              <w:pStyle w:val="EnglishHangNoCoptic"/>
-            </w:pPr>
-            <w:r>
-              <w:t>7 The words of the Lord are pure words,</w:t>
-            </w:r>
-          </w:p>
-          <w:p>
-            <w:pPr>
-              <w:pStyle w:val="EnglishHangNoCoptic"/>
-            </w:pPr>
-            <w:r>
-              <w:tab/>
-              <w:t>like silver refined by fire, purged of earth,</w:t>
-            </w:r>
-          </w:p>
-          <w:p>
-            <w:pPr>
-              <w:pStyle w:val="EnglishHangEndNoCoptic"/>
-            </w:pPr>
-            <w:r>
-              <w:tab/>
-            </w:r>
-            <w:r>
-              <w:t xml:space="preserve">purified </w:t>
-            </w:r>
-            <w:r>
-              <w:t>seven times.</w:t>
-            </w:r>
-          </w:p>
-          <w:p>
-            <w:pPr>
-              <w:pStyle w:val="EngIndEnd"/>
-            </w:pPr>
-          </w:p>
-        </w:tc>
-        <w:tc>
-          <w:tcPr>
-            <w:tcW w:w="626" w:type="pct"/>
-          </w:tcPr>
-          <w:p>
-            <w:r>
-              <w:rPr>
-                <w:rFonts w:ascii="Times" w:hAnsi="Times" w:cs="Times"/>
-                <w:sz w:val="32"/>
-                <w:szCs w:val="32"/>
-              </w:rPr>
-              <w:t>The words of the Lord are pure words: silver that is fired, tried in the earth, purified seven times.</w:t>
-            </w:r>
-          </w:p>
-        </w:tc>
-        <w:tc>
-          <w:tcPr>
-            <w:tcW w:w="615" w:type="pct"/>
-          </w:tcPr>
-          <w:p>
-            <w:r>
-              <w:t>The words of the Lord are pure words, silver that is fired, tried in the earth, brought to sevenfold purity.</w:t>
-            </w:r>
-          </w:p>
-        </w:tc>
-        <w:tc>
-          <w:tcPr>
-            <w:tcW w:w="621" w:type="pct"/>
-          </w:tcPr>
-          <w:p>
-            <w:r>
-              <w:t>The words of the Lord are pure words, even as the silver, which from the earth is tried, and purified seven times in the fire.</w:t>
-            </w:r>
-          </w:p>
-        </w:tc>
-        <w:tc>
-          <w:tcPr>
-            <w:tcW w:w="632" w:type="pct"/>
-          </w:tcPr>
-          <w:p>
-            <w:pPr>
-              <w:pStyle w:val="EngIndEnd"/>
-            </w:pPr>
-            <w:r>
-              <w:t>The sayings of the Lord are pure sayings,</w:t>
-            </w:r>
-          </w:p>
-          <w:p>
-            <w:pPr>
-              <w:pStyle w:val="EngIndEnd"/>
-            </w:pPr>
-            <w:r>
-              <w:t>silver refined by fire, tested for soil,</w:t>
-            </w:r>
-          </w:p>
-          <w:p>
-            <w:pPr>
-              <w:pStyle w:val="EngIndEnd"/>
-            </w:pPr>
-            <w:r>
-              <w:t>cleansed seven times.</w:t>
-            </w:r>
-          </w:p>
-        </w:tc>
-        <w:tc>
-          <w:tcPr>
-            <w:tcW w:w="632" w:type="pct"/>
-          </w:tcPr>
-          <w:p>
-            <w:pPr>
-              <w:pStyle w:val="EngIndEnd"/>
-            </w:pPr>
-            <w:r>
-              <w:rPr>
-                <w:rFonts w:ascii="Tahoma" w:hAnsi="Tahoma" w:cs="Tahoma"/>
-                <w:color w:val="220F09"/>
-                <w:sz w:val="32"/>
-                <w:szCs w:val="32"/>
-              </w:rPr>
-              <w:t>The oracles of the Lord are pure oracles; as silver tried in the fire, proved in a furnace of earth, purified seven times.</w:t>
-            </w:r>
-          </w:p>
-        </w:tc>
-        <w:tc>
-          <w:tcPr>
-            <w:tcW w:w="632" w:type="pct"/>
-          </w:tcPr>
-          <w:p>
-            <w:pPr>
-              <w:spacing w:line="240" w:lineRule="auto"/>
-              <w:jc w:val="left"/>
-              <w:rPr>
-                <w:rFonts w:ascii="Tahoma" w:eastAsia="Times New Roman" w:hAnsi="Tahoma" w:cs="Tahoma"/>
-                <w:color w:val="2E1308"/>
-                <w:sz w:val="24"/>
-                <w:szCs w:val="24"/>
-                <w:shd w:val="clear" w:color="auto" w:fill="FFFFFF"/>
-              </w:rPr>
-            </w:pPr>
-            <w:r>
-              <w:rPr>
-                <w:rFonts w:ascii="Tahoma" w:eastAsia="Times New Roman" w:hAnsi="Tahoma" w:cs="Tahoma"/>
-                <w:color w:val="2E1308"/>
-                <w:sz w:val="24"/>
-                <w:szCs w:val="24"/>
-                <w:shd w:val="clear" w:color="auto" w:fill="FFFFFF"/>
-              </w:rPr>
-              <w:t>The words of the Lord are pure words,</w:t>
-            </w:r>
-          </w:p>
-          <w:p>
-            <w:pPr>
-              <w:spacing w:line="240" w:lineRule="auto"/>
-              <w:jc w:val="left"/>
-              <w:rPr>
-                <w:rFonts w:ascii="Tahoma" w:eastAsia="Times New Roman" w:hAnsi="Tahoma" w:cs="Tahoma"/>
-                <w:color w:val="2E1308"/>
-                <w:sz w:val="24"/>
-                <w:szCs w:val="24"/>
-                <w:shd w:val="clear" w:color="auto" w:fill="FFFFFF"/>
-              </w:rPr>
-            </w:pPr>
-            <w:r>
-              <w:rPr>
-                <w:rFonts w:ascii="Tahoma" w:eastAsia="Times New Roman" w:hAnsi="Tahoma" w:cs="Tahoma"/>
-                <w:color w:val="2E1308"/>
-                <w:sz w:val="24"/>
-                <w:szCs w:val="24"/>
-                <w:shd w:val="clear" w:color="auto" w:fill="FFFFFF"/>
-              </w:rPr>
-              <w:t>Like silver fired in a furnace of earth,</w:t>
-            </w:r>
-          </w:p>
-          <w:p>
-            <w:pPr>
-              <w:spacing w:line="240" w:lineRule="auto"/>
-              <w:jc w:val="left"/>
-              <w:rPr>
-                <w:rFonts w:ascii="Tahoma" w:eastAsia="Times New Roman" w:hAnsi="Tahoma" w:cs="Tahoma"/>
-                <w:color w:val="2E1308"/>
-                <w:sz w:val="24"/>
-                <w:szCs w:val="24"/>
-                <w:shd w:val="clear" w:color="auto" w:fill="FFFFFF"/>
-              </w:rPr>
-            </w:pPr>
-            <w:r>
-              <w:rPr>
-                <w:rFonts w:ascii="Tahoma" w:eastAsia="Times New Roman" w:hAnsi="Tahoma" w:cs="Tahoma"/>
-                <w:color w:val="2E1308"/>
-                <w:sz w:val="24"/>
-                <w:szCs w:val="24"/>
-                <w:shd w:val="clear" w:color="auto" w:fill="FFFFFF"/>
-              </w:rPr>
-              <w:t>Purified seven times.</w:t>
-            </w:r>
-          </w:p>
-        </w:tc>
-      </w:tr>
-      <w:tr>
-        <w:tc>
-          <w:tcPr>
-            <w:tcW w:w="629" w:type="pct"/>
-          </w:tcPr>
-          <w:p>
-            <w:pPr>
-              <w:pStyle w:val="EnglishHangNoCoptic"/>
-            </w:pPr>
-            <w:r>
-              <w:t xml:space="preserve">8 </w:t>
-            </w:r>
-            <w:r>
-              <w:t>You</w:t>
-            </w:r>
-            <w:r>
-              <w:t xml:space="preserve">, O Lord, </w:t>
-            </w:r>
-            <w:r>
-              <w:t>will</w:t>
-            </w:r>
-            <w:r>
-              <w:t xml:space="preserve"> keep us</w:t>
-            </w:r>
-          </w:p>
-          <w:p>
-            <w:pPr>
-              <w:pStyle w:val="EnglishHangEndNoCoptic"/>
-            </w:pPr>
-            <w:r>
-              <w:tab/>
-              <w:t>and preserve us from this generation and for ever.</w:t>
-            </w:r>
-          </w:p>
-          <w:p>
-            <w:pPr>
-              <w:pStyle w:val="EnglishHangNoCoptic"/>
-            </w:pPr>
-          </w:p>
-        </w:tc>
-        <w:tc>
-          <w:tcPr>
-            <w:tcW w:w="613" w:type="pct"/>
-          </w:tcPr>
-          <w:p>
-            <w:pPr>
-              <w:pStyle w:val="EnglishHangNoCoptic"/>
-            </w:pPr>
-            <w:r>
-              <w:t xml:space="preserve">8 </w:t>
-            </w:r>
-            <w:r>
-              <w:t>You</w:t>
-            </w:r>
-            <w:r>
-              <w:t xml:space="preserve">, O Lord, </w:t>
-            </w:r>
-            <w:r>
-              <w:t>will</w:t>
-            </w:r>
-            <w:r>
-              <w:t xml:space="preserve"> </w:t>
-            </w:r>
-            <w:r>
-              <w:t>guard</w:t>
-            </w:r>
-            <w:r>
-              <w:t xml:space="preserve"> us</w:t>
-            </w:r>
-            <w:r>
-              <w:t>,</w:t>
-            </w:r>
-          </w:p>
-          <w:p>
-            <w:pPr>
-              <w:pStyle w:val="EnglishHangEndNoCoptic"/>
-            </w:pPr>
-            <w:r>
-              <w:tab/>
-              <w:t xml:space="preserve">and preserve us from this generation and </w:t>
-            </w:r>
-            <w:proofErr w:type="spellStart"/>
-            <w:r>
-              <w:t>for ever</w:t>
-            </w:r>
-            <w:proofErr w:type="spellEnd"/>
-            <w:r>
-              <w:t>.</w:t>
-            </w:r>
-          </w:p>
-          <w:p>
-            <w:pPr>
-              <w:pStyle w:val="EngIndEnd"/>
-            </w:pPr>
-            <w:bookmarkStart w:id="0" w:name="_GoBack"/>
-            <w:bookmarkEnd w:id="0"/>
-          </w:p>
-        </w:tc>
-        <w:tc>
-          <w:tcPr>
-            <w:tcW w:w="626" w:type="pct"/>
-          </w:tcPr>
-          <w:p>
-            <w:r>
-              <w:rPr>
-                <w:rFonts w:ascii="Times" w:hAnsi="Times" w:cs="Times"/>
-                <w:sz w:val="32"/>
-                <w:szCs w:val="32"/>
-              </w:rPr>
-              <w:t>But Thou O Lord, shalt deliver us and guard us from this generation for ever. </w:t>
-            </w:r>
-          </w:p>
-        </w:tc>
-        <w:tc>
-          <w:tcPr>
-            <w:tcW w:w="615" w:type="pct"/>
-          </w:tcPr>
-          <w:p>
-            <w:r>
-              <w:t>Thou, O Lord, shalt keep us and shalt preserve us from this generation, and for evermore.</w:t>
-            </w:r>
-          </w:p>
-        </w:tc>
-        <w:tc>
-          <w:tcPr>
-            <w:tcW w:w="621" w:type="pct"/>
-          </w:tcPr>
-          <w:p>
-            <w:r>
-              <w:t>Thou shalt keep us, O Lord, and shalt preserve us from this generation and for ever.</w:t>
-            </w:r>
-          </w:p>
-        </w:tc>
-        <w:tc>
-          <w:tcPr>
-            <w:tcW w:w="632" w:type="pct"/>
-          </w:tcPr>
-          <w:p>
-            <w:pPr>
-              <w:pStyle w:val="EngIndEnd"/>
-            </w:pPr>
-            <w:r>
-              <w:t>You, O Lord, you will guard us,</w:t>
-            </w:r>
-          </w:p>
-          <w:p>
-            <w:pPr>
-              <w:pStyle w:val="EngIndEnd"/>
-            </w:pPr>
-            <w:r>
-              <w:t>and you will preserve us from this generation and forever.</w:t>
-            </w:r>
-          </w:p>
-        </w:tc>
-        <w:tc>
-          <w:tcPr>
-            <w:tcW w:w="632" w:type="pct"/>
-          </w:tcPr>
-          <w:p>
-            <w:pPr>
-              <w:pStyle w:val="EngIndEnd"/>
-            </w:pPr>
-            <w:r>
-              <w:rPr>
-                <w:rFonts w:ascii="Tahoma" w:hAnsi="Tahoma" w:cs="Tahoma"/>
-                <w:color w:val="220F09"/>
-                <w:sz w:val="32"/>
-                <w:szCs w:val="32"/>
-              </w:rPr>
-              <w:t>T</w:t>
-            </w:r>
-            <w:r>
-              <w:rPr>
-                <w:rFonts w:ascii="Tahoma" w:hAnsi="Tahoma" w:cs="Tahoma"/>
-                <w:color w:val="220F09"/>
-                <w:sz w:val="32"/>
-                <w:szCs w:val="32"/>
-              </w:rPr>
-              <w:t>hou, O Lord, shalt keep us, and shalt preserve us, from this generation, and for ever.</w:t>
-            </w:r>
-          </w:p>
-        </w:tc>
-        <w:tc>
-          <w:tcPr>
-            <w:tcW w:w="632" w:type="pct"/>
-          </w:tcPr>
-          <w:p>
-            <w:pPr>
-              <w:spacing w:line="240" w:lineRule="auto"/>
-              <w:jc w:val="left"/>
-              <w:rPr>
-                <w:rFonts w:ascii="Tahoma" w:eastAsia="Times New Roman" w:hAnsi="Tahoma" w:cs="Tahoma"/>
-                <w:color w:val="2E1308"/>
-                <w:sz w:val="24"/>
-                <w:szCs w:val="24"/>
-                <w:shd w:val="clear" w:color="auto" w:fill="FFFFFF"/>
-              </w:rPr>
-            </w:pPr>
-            <w:r>
-              <w:rPr>
-                <w:rFonts w:ascii="Tahoma" w:eastAsia="Times New Roman" w:hAnsi="Tahoma" w:cs="Tahoma"/>
-                <w:color w:val="2E1308"/>
-                <w:sz w:val="24"/>
-                <w:szCs w:val="24"/>
-                <w:shd w:val="clear" w:color="auto" w:fill="FFFFFF"/>
-              </w:rPr>
-              <w:t>You shall guard us, O Lord;</w:t>
-            </w:r>
-          </w:p>
-          <w:p>
-            <w:pPr>
-              <w:spacing w:line="240" w:lineRule="auto"/>
-              <w:jc w:val="left"/>
-              <w:rPr>
-                <w:rFonts w:ascii="Tahoma" w:eastAsia="Times New Roman" w:hAnsi="Tahoma" w:cs="Tahoma"/>
-                <w:color w:val="2E1308"/>
-                <w:sz w:val="24"/>
-                <w:szCs w:val="24"/>
-                <w:shd w:val="clear" w:color="auto" w:fill="FFFFFF"/>
-              </w:rPr>
-            </w:pPr>
-            <w:r>
-              <w:rPr>
-                <w:rFonts w:ascii="Tahoma" w:eastAsia="Times New Roman" w:hAnsi="Tahoma" w:cs="Tahoma"/>
-                <w:color w:val="2E1308"/>
-                <w:sz w:val="24"/>
-                <w:szCs w:val="24"/>
-                <w:shd w:val="clear" w:color="auto" w:fill="FFFFFF"/>
-              </w:rPr>
-              <w:t>You shall preserve us from this generation forever.</w:t>
-            </w:r>
-          </w:p>
-        </w:tc>
-      </w:tr>
-      <w:tr>
-        <w:tc>
-          <w:tcPr>
-            <w:tcW w:w="629" w:type="pct"/>
-          </w:tcPr>
-          <w:p>
-            <w:pPr>
-              <w:pStyle w:val="EnglishHangNoCoptic"/>
-            </w:pPr>
-            <w:r>
-              <w:t>9 The godless prowl around;</w:t>
-            </w:r>
-          </w:p>
-          <w:p>
-            <w:pPr>
-              <w:pStyle w:val="EnglishHangEndNoCoptic"/>
-            </w:pPr>
-            <w:r>
-              <w:lastRenderedPageBreak/>
-              <w:tab/>
-              <w:t xml:space="preserve">from </w:t>
-            </w:r>
-            <w:r>
-              <w:t>Your</w:t>
-            </w:r>
-            <w:r>
-              <w:t xml:space="preserve"> height, great is </w:t>
-            </w:r>
-            <w:r>
-              <w:t>Your</w:t>
-            </w:r>
-            <w:r>
-              <w:t xml:space="preserve"> care of the sons of men.</w:t>
-            </w:r>
-          </w:p>
-          <w:p>
-            <w:pPr>
-              <w:pStyle w:val="EnglishHangNoCoptic"/>
-            </w:pPr>
-          </w:p>
-        </w:tc>
-        <w:tc>
-          <w:tcPr>
-            <w:tcW w:w="613" w:type="pct"/>
-          </w:tcPr>
-          <w:p>
-            <w:pPr>
-              <w:pStyle w:val="EnglishHangNoCoptic"/>
-            </w:pPr>
-            <w:r>
-              <w:lastRenderedPageBreak/>
-              <w:t xml:space="preserve">9 The </w:t>
-            </w:r>
-            <w:r>
-              <w:t>ungodly</w:t>
-            </w:r>
-            <w:r>
-              <w:t xml:space="preserve"> prowl around;</w:t>
-            </w:r>
-          </w:p>
-          <w:p>
-            <w:pPr>
-              <w:pStyle w:val="EnglishHangEndNoCoptic"/>
-            </w:pPr>
-            <w:r>
-              <w:lastRenderedPageBreak/>
-              <w:tab/>
-            </w:r>
-            <w:r>
-              <w:t>according to Your</w:t>
-            </w:r>
-            <w:r>
-              <w:t xml:space="preserve"> </w:t>
-            </w:r>
-            <w:r>
-              <w:t>greatness</w:t>
-            </w:r>
-            <w:r>
-              <w:t xml:space="preserve">, </w:t>
-            </w:r>
-            <w:r>
-              <w:t>Your care for</w:t>
-            </w:r>
-            <w:r>
-              <w:t xml:space="preserve"> the sons of men.</w:t>
-            </w:r>
-          </w:p>
-          <w:p>
-            <w:pPr>
-              <w:pStyle w:val="EnglishHangEndNoCoptic"/>
-            </w:pPr>
-            <w:r>
-              <w:t>.</w:t>
-            </w:r>
-          </w:p>
-          <w:p>
-            <w:pPr>
-              <w:pStyle w:val="EngIndEnd"/>
-            </w:pPr>
-          </w:p>
-        </w:tc>
-        <w:tc>
-          <w:tcPr>
-            <w:tcW w:w="626" w:type="pct"/>
-          </w:tcPr>
-          <w:p>
-            <w:r>
-              <w:rPr>
-                <w:rFonts w:ascii="Times" w:hAnsi="Times" w:cs="Times"/>
-                <w:sz w:val="32"/>
-                <w:szCs w:val="32"/>
-              </w:rPr>
-              <w:lastRenderedPageBreak/>
-              <w:t xml:space="preserve">The wicked walk </w:t>
-            </w:r>
-            <w:r>
-              <w:rPr>
-                <w:rFonts w:ascii="Times" w:hAnsi="Times" w:cs="Times"/>
-                <w:sz w:val="32"/>
-                <w:szCs w:val="32"/>
-              </w:rPr>
-              <w:lastRenderedPageBreak/>
-              <w:t xml:space="preserve">roundabout us; like unto Thy Highness, </w:t>
-            </w:r>
-            <w:proofErr w:type="gramStart"/>
-            <w:r>
-              <w:rPr>
-                <w:rFonts w:ascii="Times" w:hAnsi="Times" w:cs="Times"/>
-                <w:sz w:val="32"/>
-                <w:szCs w:val="32"/>
-              </w:rPr>
-              <w:t>Thou</w:t>
-            </w:r>
-            <w:proofErr w:type="gramEnd"/>
-            <w:r>
-              <w:rPr>
-                <w:rFonts w:ascii="Times" w:hAnsi="Times" w:cs="Times"/>
-                <w:sz w:val="32"/>
-                <w:szCs w:val="32"/>
-              </w:rPr>
-              <w:t xml:space="preserve"> hast increased the days of the children of men. </w:t>
-            </w:r>
-            <w:r>
-              <w:rPr>
-                <w:rFonts w:ascii="Times" w:hAnsi="Times" w:cs="Times"/>
-                <w:i/>
-                <w:iCs/>
-                <w:sz w:val="32"/>
-                <w:szCs w:val="32"/>
-              </w:rPr>
-              <w:t>Alleluia. </w:t>
-            </w:r>
-          </w:p>
-        </w:tc>
-        <w:tc>
-          <w:tcPr>
-            <w:tcW w:w="615" w:type="pct"/>
-          </w:tcPr>
-          <w:p>
-            <w:r>
-              <w:lastRenderedPageBreak/>
-              <w:t xml:space="preserve">The ungodly walk round about; to the </w:t>
-            </w:r>
-            <w:r>
-              <w:lastRenderedPageBreak/>
-              <w:t>measure of Thy loftiness hast Thou esteemed the sons of men.</w:t>
-            </w:r>
-          </w:p>
-        </w:tc>
-        <w:tc>
-          <w:tcPr>
-            <w:tcW w:w="621" w:type="pct"/>
-          </w:tcPr>
-          <w:p>
-            <w:r>
-              <w:lastRenderedPageBreak/>
-              <w:t xml:space="preserve">The ungodly walk on every side; </w:t>
-            </w:r>
-            <w:r>
-              <w:lastRenderedPageBreak/>
-              <w:t>according unto Thy height hast Thou increased the children of men.</w:t>
-            </w:r>
-          </w:p>
-        </w:tc>
-        <w:tc>
-          <w:tcPr>
-            <w:tcW w:w="632" w:type="pct"/>
-          </w:tcPr>
-          <w:p>
-            <w:pPr>
-              <w:pStyle w:val="EngIndEnd"/>
-            </w:pPr>
-            <w:r>
-              <w:lastRenderedPageBreak/>
-              <w:t xml:space="preserve">All around the impious are walking </w:t>
-            </w:r>
-            <w:r>
-              <w:lastRenderedPageBreak/>
-              <w:t>about;</w:t>
-            </w:r>
-          </w:p>
-          <w:p>
-            <w:pPr>
-              <w:pStyle w:val="EngIndEnd"/>
-            </w:pPr>
-            <w:r>
-              <w:t>according to your exalted state you showed regard for the sons of man.</w:t>
-            </w:r>
-          </w:p>
-        </w:tc>
-        <w:tc>
-          <w:tcPr>
-            <w:tcW w:w="632" w:type="pct"/>
-          </w:tcPr>
-          <w:p>
-            <w:pPr>
-              <w:pStyle w:val="EngIndEnd"/>
-            </w:pPr>
-            <w:r>
-              <w:rPr>
-                <w:rFonts w:ascii="Tahoma" w:hAnsi="Tahoma" w:cs="Tahoma"/>
-                <w:color w:val="220F09"/>
-                <w:sz w:val="32"/>
-                <w:szCs w:val="32"/>
-              </w:rPr>
-              <w:lastRenderedPageBreak/>
-              <w:t xml:space="preserve">The ungodly walk </w:t>
-            </w:r>
-            <w:r>
-              <w:rPr>
-                <w:rFonts w:ascii="Tahoma" w:hAnsi="Tahoma" w:cs="Tahoma"/>
-                <w:color w:val="220F09"/>
-                <w:sz w:val="32"/>
-                <w:szCs w:val="32"/>
-              </w:rPr>
-              <w:lastRenderedPageBreak/>
-              <w:t>around: according to thy greatness thou has greatly exalted the sons of men.</w:t>
-            </w:r>
-          </w:p>
-        </w:tc>
-        <w:tc>
-          <w:tcPr>
-            <w:tcW w:w="632" w:type="pct"/>
-          </w:tcPr>
-          <w:p>
-            <w:pPr>
-              <w:spacing w:line="240" w:lineRule="auto"/>
-              <w:jc w:val="left"/>
-              <w:rPr>
-                <w:rFonts w:ascii="Tahoma" w:eastAsia="Times New Roman" w:hAnsi="Tahoma" w:cs="Tahoma"/>
-                <w:color w:val="2E1308"/>
-                <w:sz w:val="24"/>
-                <w:szCs w:val="24"/>
-                <w:shd w:val="clear" w:color="auto" w:fill="FFFFFF"/>
-              </w:rPr>
-            </w:pPr>
-            <w:r>
-              <w:rPr>
-                <w:rFonts w:ascii="Tahoma" w:eastAsia="Times New Roman" w:hAnsi="Tahoma" w:cs="Tahoma"/>
-                <w:color w:val="2E1308"/>
-                <w:sz w:val="24"/>
-                <w:szCs w:val="24"/>
-                <w:shd w:val="clear" w:color="auto" w:fill="FFFFFF"/>
-              </w:rPr>
-              <w:lastRenderedPageBreak/>
-              <w:t>The ungodly walk in a circle;</w:t>
-            </w:r>
-          </w:p>
-          <w:p>
-            <w:pPr>
-              <w:spacing w:line="240" w:lineRule="auto"/>
-              <w:jc w:val="left"/>
-              <w:rPr>
-                <w:rFonts w:ascii="Tahoma" w:eastAsia="Times New Roman" w:hAnsi="Tahoma" w:cs="Tahoma"/>
-                <w:color w:val="2E1308"/>
-                <w:sz w:val="24"/>
-                <w:szCs w:val="24"/>
-                <w:shd w:val="clear" w:color="auto" w:fill="FFFFFF"/>
-              </w:rPr>
-            </w:pPr>
-            <w:r>
-              <w:rPr>
-                <w:rFonts w:ascii="Tahoma" w:eastAsia="Times New Roman" w:hAnsi="Tahoma" w:cs="Tahoma"/>
-                <w:color w:val="2E1308"/>
-                <w:sz w:val="24"/>
-                <w:szCs w:val="24"/>
-                <w:shd w:val="clear" w:color="auto" w:fill="FFFFFF"/>
-              </w:rPr>
-              <w:lastRenderedPageBreak/>
               <w:t>In Your exaltation, You highly exalted the sons of men.</w:t>
             </w:r>
           </w:p>
@@ -3782,7 +4063,7 @@
 </file>
 
 <file path=customXml/itemProps1.xml><?xml version="1.0" encoding="utf-8"?>
-<ds:datastoreItem xmlns:ds="http://schemas.openxmlformats.org/officeDocument/2006/customXml" ds:itemID="{B23C9690-9FB9-4E86-97C1-9B9948F7880B}">
+<ds:datastoreItem xmlns:ds="http://schemas.openxmlformats.org/officeDocument/2006/customXml" ds:itemID="{782EA2E6-30BD-4140-92BF-59DFAD0CA136}">
   <ds:schemaRefs>
     <ds:schemaRef ds:uri="http://schemas.openxmlformats.org/officeDocument/2006/bibliography"/>
   </ds:schemaRefs>

</xml_diff>